<commit_message>
Lab work is done
</commit_message>
<xml_diff>
--- a/Papers/Лабораторная №2.docx
+++ b/Papers/Лабораторная №2.docx
@@ -335,9 +335,10 @@
         <w:spacing w:line="360" w:lineRule="auto"/>
         <w:jc w:val="center"/>
         <w:rPr>
+          <w:rFonts w:hint="default"/>
           <w:sz w:val="28"/>
           <w:szCs w:val="28"/>
-          <w:lang w:val="en-US"/>
+          <w:lang w:val="ru-RU"/>
         </w:rPr>
       </w:pPr>
       <w:r>
@@ -349,11 +350,12 @@
       </w:r>
       <w:r>
         <w:rPr>
+          <w:rFonts w:hint="default"/>
           <w:sz w:val="28"/>
           <w:szCs w:val="28"/>
-          <w:lang w:val="en-US"/>
-        </w:rPr>
-        <w:t>5</w:t>
+          <w:lang w:val="ru-RU"/>
+        </w:rPr>
+        <w:t>4</w:t>
       </w:r>
     </w:p>
     <w:p>
@@ -891,9 +893,23 @@
     <w:p>
       <w:pPr>
         <w:pStyle w:val="102"/>
-      </w:pPr>
-      <w:r>
-        <w:t>Для получения навыков работы с реальной ПЛИС предлагается провести модельную отладку проекта, представленного исходным описанием на языке VHDL, имплементацию проекта в ПЛИС учебного стенда и анализ работоспособности полученной схемы.</w:t>
+        <w:rPr>
+          <w:rFonts w:hint="default"/>
+          <w:lang w:val="ru-RU"/>
+        </w:rPr>
+      </w:pPr>
+      <w:r>
+        <w:t xml:space="preserve">Для получения навыков работы с реальной ПЛИС предлагается провести модельную отладку проекта, представленного исходным описанием на языке </w:t>
+      </w:r>
+      <w:r>
+        <w:rPr>
+          <w:rFonts w:hint="default"/>
+          <w:lang w:val="en-US"/>
+        </w:rPr>
+        <w:t>Verilog</w:t>
+      </w:r>
+      <w:r>
+        <w:t>, имплементацию проекта в ПЛИС учебного стенда и анализ работоспособности полученной схемы.</w:t>
       </w:r>
     </w:p>
     <w:p>
@@ -1222,7 +1238,7 @@
           <w:rFonts w:hint="default"/>
           <w:lang w:val="ru-RU"/>
         </w:rPr>
-        <w:t xml:space="preserve"> создании проекта использовалась последовательность действий, приведенная в пп. 1-3 этапа 1 лаб. раб. 1.</w:t>
+        <w:t xml:space="preserve"> создании проекта использовалась последовательность действий, приведенная в предыдущей лабораторной работе в пунктах 1-3 этапа.</w:t>
       </w:r>
     </w:p>
     <w:p>
@@ -1263,22 +1279,13 @@
     <w:p>
       <w:pPr>
         <w:pStyle w:val="102"/>
-        <w:rPr>
-          <w:rFonts w:hint="default"/>
-          <w:bCs/>
-          <w:iCs/>
-          <w:lang w:val="ru-RU"/>
-        </w:rPr>
-      </w:pPr>
-      <w:r>
         <w:rPr>
           <w:rFonts w:hint="default"/>
           <w:bCs/>
           <w:iCs/>
           <w:lang w:val="en-US"/>
         </w:rPr>
-        <w:t xml:space="preserve">1.1. </w:t>
-      </w:r>
+      </w:pPr>
       <w:r>
         <w:rPr>
           <w:rFonts w:hint="default"/>
@@ -1358,19 +1365,26 @@
           <w:iCs/>
           <w:lang w:val="ru-RU"/>
         </w:rPr>
-        <w:t>.</w:t>
-      </w:r>
-    </w:p>
-    <w:p>
-      <w:pPr>
-        <w:pStyle w:val="102"/>
+        <w:t xml:space="preserve">, а также </w:t>
+      </w:r>
+      <w:r>
         <w:rPr>
           <w:rFonts w:hint="default"/>
           <w:bCs/>
           <w:iCs/>
           <w:lang w:val="en-US"/>
         </w:rPr>
-      </w:pPr>
+        <w:t>RAM-</w:t>
+      </w:r>
+      <w:r>
+        <w:rPr>
+          <w:rFonts w:hint="default"/>
+          <w:bCs/>
+          <w:iCs/>
+          <w:lang w:val="ru-RU"/>
+        </w:rPr>
+        <w:t>память</w:t>
+      </w:r>
       <w:r>
         <w:rPr>
           <w:rFonts w:hint="default"/>
@@ -1378,16 +1392,27 @@
           <w:iCs/>
           <w:lang w:val="en-US"/>
         </w:rPr>
-        <w:t xml:space="preserve">1.2. </w:t>
-      </w:r>
-      <w:r>
+        <w:t>.</w:t>
+      </w:r>
+    </w:p>
+    <w:p>
+      <w:pPr>
+        <w:pStyle w:val="102"/>
         <w:rPr>
           <w:rFonts w:hint="default"/>
           <w:bCs/>
           <w:iCs/>
           <w:lang w:val="ru-RU"/>
         </w:rPr>
-        <w:t xml:space="preserve">Далее была сконфигурирована </w:t>
+      </w:pPr>
+      <w:r>
+        <w:rPr>
+          <w:rFonts w:hint="default"/>
+          <w:bCs/>
+          <w:iCs/>
+          <w:lang w:val="ru-RU"/>
+        </w:rPr>
+        <w:t>На следующем шаге были определены такие параметры порта ввода-вывода, как разрядность (4 бита), направление (</w:t>
       </w:r>
       <w:r>
         <w:rPr>
@@ -1396,7 +1421,7 @@
           <w:iCs/>
           <w:lang w:val="en-US"/>
         </w:rPr>
-        <w:t>RAM-</w:t>
+        <w:t>output)</w:t>
       </w:r>
       <w:r>
         <w:rPr>
@@ -1405,7 +1430,47 @@
           <w:iCs/>
           <w:lang w:val="ru-RU"/>
         </w:rPr>
-        <w:t>память</w:t>
+        <w:t xml:space="preserve">, значения после сброса и возможность побитового обращения к выходному регистру, через который будут выводиться данные на светоизлучающие диоды. </w:t>
+      </w:r>
+    </w:p>
+    <w:p>
+      <w:pPr>
+        <w:pStyle w:val="102"/>
+        <w:rPr>
+          <w:rFonts w:hint="default"/>
+          <w:bCs/>
+          <w:iCs/>
+          <w:lang w:val="ru-RU"/>
+        </w:rPr>
+      </w:pPr>
+      <w:r>
+        <w:rPr>
+          <w:rFonts w:hint="default"/>
+          <w:bCs/>
+          <w:iCs/>
+          <w:lang w:val="ru-RU"/>
+        </w:rPr>
+        <w:t>Далее была определена форма взаимодействия этих компонентов в системе: назначен базовый адрес для каждого ведомого компонента и приоритеты прерываний, определены адреса векторов прерываний и исключений (см. Рисунок).</w:t>
+      </w:r>
+    </w:p>
+    <w:p>
+      <w:pPr>
+        <w:pStyle w:val="102"/>
+        <w:rPr>
+          <w:rFonts w:hint="default"/>
+          <w:bCs/>
+          <w:iCs/>
+          <w:lang w:val="ru-RU"/>
+        </w:rPr>
+      </w:pPr>
+      <w:r>
+        <w:rPr>
+          <w:rFonts w:hint="default"/>
+          <w:bCs/>
+          <w:iCs/>
+          <w:lang w:val="ru-RU"/>
+        </w:rPr>
+        <w:t>После генерации в папке проекта появилась директория «</w:t>
       </w:r>
       <w:r>
         <w:rPr>
@@ -1414,19 +1479,17 @@
           <w:iCs/>
           <w:lang w:val="en-US"/>
         </w:rPr>
-        <w:t>.</w:t>
-      </w:r>
-    </w:p>
-    <w:p>
-      <w:pPr>
-        <w:pStyle w:val="102"/>
+        <w:t>sopc_builder</w:t>
+      </w:r>
+      <w:r>
         <w:rPr>
           <w:rFonts w:hint="default"/>
           <w:bCs/>
           <w:iCs/>
           <w:lang w:val="ru-RU"/>
         </w:rPr>
-      </w:pPr>
+        <w:t xml:space="preserve">» с автоматически сгенерированным </w:t>
+      </w:r>
       <w:r>
         <w:rPr>
           <w:rFonts w:hint="default"/>
@@ -1434,7 +1497,7 @@
           <w:iCs/>
           <w:lang w:val="en-US"/>
         </w:rPr>
-        <w:t xml:space="preserve">1.3. </w:t>
+        <w:t>HDL-</w:t>
       </w:r>
       <w:r>
         <w:rPr>
@@ -1443,7 +1506,7 @@
           <w:iCs/>
           <w:lang w:val="ru-RU"/>
         </w:rPr>
-        <w:t>На этом шаге были определены такие параметры порта ввода-вывода, как разрядность (4 бита), направление (</w:t>
+        <w:t>кодом (</w:t>
       </w:r>
       <w:r>
         <w:rPr>
@@ -1452,7 +1515,7 @@
           <w:iCs/>
           <w:lang w:val="en-US"/>
         </w:rPr>
-        <w:t>output)</w:t>
+        <w:t>RTL</w:t>
       </w:r>
       <w:r>
         <w:rPr>
@@ -1461,19 +1524,8 @@
           <w:iCs/>
           <w:lang w:val="ru-RU"/>
         </w:rPr>
-        <w:t xml:space="preserve">, значения после сброса и возможность побитового обращения к выходному регистру, через который будут выводиться данные на светоизлучающие диоды. </w:t>
-      </w:r>
-    </w:p>
-    <w:p>
-      <w:pPr>
-        <w:pStyle w:val="102"/>
-        <w:rPr>
-          <w:rFonts w:hint="default"/>
-          <w:bCs/>
-          <w:iCs/>
-          <w:lang w:val="ru-RU"/>
-        </w:rPr>
-      </w:pPr>
+        <w:t xml:space="preserve">-описание проекта </w:t>
+      </w:r>
       <w:r>
         <w:rPr>
           <w:rFonts w:hint="default"/>
@@ -1481,28 +1533,63 @@
           <w:iCs/>
           <w:lang w:val="en-US"/>
         </w:rPr>
-        <w:t xml:space="preserve">1.4. </w:t>
-      </w:r>
-      <w:r>
+        <w:t>Nios II).</w:t>
+      </w:r>
+    </w:p>
+    <w:p>
+      <w:pPr>
+        <w:pStyle w:val="102"/>
+        <w:rPr>
+          <w:rFonts w:hint="default"/>
+          <w:b/>
+          <w:i/>
+          <w:lang w:val="ru-RU"/>
+        </w:rPr>
+      </w:pPr>
+      <w:r>
+        <w:rPr>
+          <w:b/>
+          <w:i/>
+        </w:rPr>
+        <w:t xml:space="preserve">Этап 3. </w:t>
+      </w:r>
+      <w:r>
+        <w:rPr>
+          <w:b/>
+          <w:i/>
+          <w:lang w:val="ru-RU"/>
+        </w:rPr>
+        <w:t>Конфигурирование</w:t>
+      </w:r>
+      <w:r>
+        <w:rPr>
+          <w:rFonts w:hint="default"/>
+          <w:b/>
+          <w:i/>
+          <w:lang w:val="ru-RU"/>
+        </w:rPr>
+        <w:t xml:space="preserve"> системы на кристалле ПЛИС</w:t>
+      </w:r>
+    </w:p>
+    <w:p>
+      <w:pPr>
+        <w:pStyle w:val="102"/>
         <w:rPr>
           <w:rFonts w:hint="default"/>
           <w:bCs/>
           <w:iCs/>
           <w:lang w:val="ru-RU"/>
         </w:rPr>
-        <w:t>Определить форму взаимодействия этих компонентов в системе: назначить базовый адрес для каждого ведомого компонента и приоритеты прерываний.</w:t>
-      </w:r>
-    </w:p>
-    <w:p>
-      <w:pPr>
-        <w:pStyle w:val="102"/>
+      </w:pPr>
+      <w:r>
         <w:rPr>
           <w:rFonts w:hint="default"/>
           <w:bCs/>
           <w:iCs/>
           <w:lang w:val="ru-RU"/>
         </w:rPr>
-      </w:pPr>
+        <w:t>На рисунке виден результат конфигурирования системы,</w:t>
+      </w:r>
       <w:r>
         <w:rPr>
           <w:rFonts w:hint="default"/>
@@ -1510,7 +1597,7 @@
           <w:iCs/>
           <w:lang w:val="en-US"/>
         </w:rPr>
-        <w:t xml:space="preserve">1.5. </w:t>
+        <w:t xml:space="preserve"> </w:t>
       </w:r>
       <w:r>
         <w:rPr>
@@ -1519,27 +1606,7 @@
           <w:iCs/>
           <w:lang w:val="ru-RU"/>
         </w:rPr>
-        <w:t>Были определены адреса векторов прерываний и исключений (см. Рисунок).</w:t>
-      </w:r>
-    </w:p>
-    <w:p>
-      <w:pPr>
-        <w:pStyle w:val="102"/>
-        <w:rPr>
-          <w:rFonts w:hint="default"/>
-          <w:bCs/>
-          <w:iCs/>
-          <w:lang w:val="ru-RU"/>
-        </w:rPr>
-      </w:pPr>
-      <w:r>
-        <w:rPr>
-          <w:rFonts w:hint="default"/>
-          <w:bCs/>
-          <w:iCs/>
-          <w:lang w:val="ru-RU"/>
-        </w:rPr>
-        <w:t xml:space="preserve">1.6. Сгенерировать код </w:t>
+        <w:t xml:space="preserve">а также адресную карту, состоящую из диапазона адресов ядра процессора, </w:t>
       </w:r>
       <w:r>
         <w:rPr>
@@ -1548,7 +1615,7 @@
           <w:iCs/>
           <w:lang w:val="en-US"/>
         </w:rPr>
-        <w:t xml:space="preserve">Nios II </w:t>
+        <w:t>jtag_uart</w:t>
       </w:r>
       <w:r>
         <w:rPr>
@@ -1557,7 +1624,7 @@
           <w:iCs/>
           <w:lang w:val="ru-RU"/>
         </w:rPr>
-        <w:t xml:space="preserve">нажатием кнопки </w:t>
+        <w:t xml:space="preserve"> интерфейса, </w:t>
       </w:r>
       <w:r>
         <w:rPr>
@@ -1566,7 +1633,7 @@
           <w:iCs/>
           <w:lang w:val="en-US"/>
         </w:rPr>
-        <w:t>Generate.</w:t>
+        <w:t>ROM-</w:t>
       </w:r>
       <w:r>
         <w:rPr>
@@ -1575,193 +1642,8 @@
           <w:iCs/>
           <w:lang w:val="ru-RU"/>
         </w:rPr>
-        <w:t xml:space="preserve"> После генерации в папке проекта появилась директория «</w:t>
-      </w:r>
-      <w:r>
-        <w:rPr>
-          <w:rFonts w:hint="default"/>
-          <w:bCs/>
-          <w:iCs/>
-          <w:lang w:val="en-US"/>
-        </w:rPr>
-        <w:t>sopc_builder</w:t>
-      </w:r>
-      <w:r>
-        <w:rPr>
-          <w:rFonts w:hint="default"/>
-          <w:bCs/>
-          <w:iCs/>
-          <w:lang w:val="ru-RU"/>
-        </w:rPr>
-        <w:t xml:space="preserve">» с автоматически сгенерированным </w:t>
-      </w:r>
-      <w:r>
-        <w:rPr>
-          <w:rFonts w:hint="default"/>
-          <w:bCs/>
-          <w:iCs/>
-          <w:lang w:val="en-US"/>
-        </w:rPr>
-        <w:t>HDL-</w:t>
-      </w:r>
-      <w:r>
-        <w:rPr>
-          <w:rFonts w:hint="default"/>
-          <w:bCs/>
-          <w:iCs/>
-          <w:lang w:val="ru-RU"/>
-        </w:rPr>
-        <w:t>кодом (</w:t>
-      </w:r>
-      <w:r>
-        <w:rPr>
-          <w:rFonts w:hint="default"/>
-          <w:bCs/>
-          <w:iCs/>
-          <w:lang w:val="en-US"/>
-        </w:rPr>
-        <w:t>RTL</w:t>
-      </w:r>
-      <w:r>
-        <w:rPr>
-          <w:rFonts w:hint="default"/>
-          <w:bCs/>
-          <w:iCs/>
-          <w:lang w:val="ru-RU"/>
-        </w:rPr>
-        <w:t xml:space="preserve">-описание проекта </w:t>
-      </w:r>
-      <w:r>
-        <w:rPr>
-          <w:rFonts w:hint="default"/>
-          <w:bCs/>
-          <w:iCs/>
-          <w:lang w:val="en-US"/>
-        </w:rPr>
-        <w:t>Nios II).</w:t>
-      </w:r>
-    </w:p>
-    <w:p>
-      <w:pPr>
-        <w:pStyle w:val="102"/>
-        <w:rPr>
-          <w:rFonts w:hint="default"/>
-          <w:b/>
-          <w:i/>
-          <w:lang w:val="ru-RU"/>
-        </w:rPr>
-      </w:pPr>
-      <w:r>
-        <w:rPr>
-          <w:b/>
-          <w:i/>
-        </w:rPr>
-        <w:t xml:space="preserve">Этап 3. </w:t>
-      </w:r>
-      <w:r>
-        <w:rPr>
-          <w:b/>
-          <w:i/>
-          <w:lang w:val="ru-RU"/>
-        </w:rPr>
-        <w:t>Конфигурирование</w:t>
-      </w:r>
-      <w:r>
-        <w:rPr>
-          <w:rFonts w:hint="default"/>
-          <w:b/>
-          <w:i/>
-          <w:lang w:val="ru-RU"/>
-        </w:rPr>
-        <w:t xml:space="preserve"> системы на кристалле ПЛИС</w:t>
-      </w:r>
-    </w:p>
-    <w:p>
-      <w:pPr>
-        <w:pStyle w:val="102"/>
-        <w:rPr>
-          <w:rFonts w:hint="default"/>
-          <w:bCs/>
-          <w:iCs/>
-          <w:lang w:val="ru-RU"/>
-        </w:rPr>
-      </w:pPr>
-      <w:r>
-        <w:rPr>
-          <w:rFonts w:hint="default"/>
-          <w:bCs/>
-          <w:iCs/>
-          <w:lang w:val="ru-RU"/>
-        </w:rPr>
-        <w:t>На рисунке виден результат конфигурирования системы,</w:t>
-      </w:r>
-      <w:r>
-        <w:rPr>
-          <w:rFonts w:hint="default"/>
-          <w:bCs/>
-          <w:iCs/>
-          <w:lang w:val="en-US"/>
-        </w:rPr>
-        <w:t xml:space="preserve"> </w:t>
-      </w:r>
-      <w:r>
-        <w:rPr>
-          <w:rFonts w:hint="default"/>
-          <w:bCs/>
-          <w:iCs/>
-          <w:lang w:val="ru-RU"/>
-        </w:rPr>
-        <w:t xml:space="preserve">а также адресную карту, состоящую из диапазона адресов ядра процессора, </w:t>
-      </w:r>
-      <w:r>
-        <w:rPr>
-          <w:rFonts w:hint="default"/>
-          <w:bCs/>
-          <w:iCs/>
-          <w:lang w:val="en-US"/>
-        </w:rPr>
-        <w:t>jtag_uart</w:t>
-      </w:r>
-      <w:r>
-        <w:rPr>
-          <w:rFonts w:hint="default"/>
-          <w:bCs/>
-          <w:iCs/>
-          <w:lang w:val="ru-RU"/>
-        </w:rPr>
-        <w:t xml:space="preserve"> интерфейса, </w:t>
-      </w:r>
-      <w:r>
-        <w:rPr>
-          <w:rFonts w:hint="default"/>
-          <w:bCs/>
-          <w:iCs/>
-          <w:lang w:val="en-US"/>
-        </w:rPr>
-        <w:t>ROM-</w:t>
-      </w:r>
-      <w:r>
-        <w:rPr>
-          <w:rFonts w:hint="default"/>
-          <w:bCs/>
-          <w:iCs/>
-          <w:lang w:val="ru-RU"/>
-        </w:rPr>
         <w:t>памяти и портов ввода/вывода.</w:t>
       </w:r>
-      <w:bookmarkStart w:id="0" w:name="_GoBack"/>
-      <w:bookmarkEnd w:id="0"/>
-    </w:p>
-    <w:p>
-      <w:pPr>
-        <w:pStyle w:val="102"/>
-        <w:rPr>
-          <w:rFonts w:hint="default"/>
-          <w:bCs/>
-          <w:iCs/>
-          <w:lang w:val="ru-RU"/>
-        </w:rPr>
-      </w:pPr>
     </w:p>
     <w:p>
       <w:pPr>
@@ -1788,8 +1670,8 @@
         </w:rPr>
         <w:drawing>
           <wp:inline distT="0" distB="0" distL="114300" distR="114300">
-            <wp:extent cx="6278880" cy="2597150"/>
-            <wp:effectExtent l="0" t="0" r="0" b="8890"/>
+            <wp:extent cx="6079490" cy="2514600"/>
+            <wp:effectExtent l="0" t="0" r="1270" b="0"/>
             <wp:docPr id="7" name="Изображение 7" descr="nios_settings"/>
             <wp:cNvGraphicFramePr>
               <a:graphicFrameLocks xmlns:a="http://schemas.openxmlformats.org/drawingml/2006/main" noChangeAspect="1"/>
@@ -1812,7 +1694,7 @@
                   <pic:spPr>
                     <a:xfrm>
                       <a:off x="0" y="0"/>
-                      <a:ext cx="6278880" cy="2597150"/>
+                      <a:ext cx="6079490" cy="2514600"/>
                     </a:xfrm>
                     <a:prstGeom prst="rect">
                       <a:avLst/>
@@ -1827,10 +1709,114 @@
     </w:p>
     <w:p>
       <w:pPr>
+        <w:pStyle w:val="14"/>
+        <w:tabs>
+          <w:tab w:val="left" w:pos="0"/>
+          <w:tab w:val="clear" w:pos="5529"/>
+          <w:tab w:val="clear" w:pos="8505"/>
+        </w:tabs>
+        <w:ind w:left="0" w:leftChars="0" w:firstLine="0" w:firstLineChars="0"/>
+        <w:jc w:val="center"/>
+        <w:rPr>
+          <w:rFonts w:hint="default"/>
+          <w:sz w:val="26"/>
+          <w:szCs w:val="26"/>
+          <w:lang w:val="ru-RU"/>
+        </w:rPr>
+      </w:pPr>
+      <w:r>
+        <w:rPr>
+          <w:sz w:val="26"/>
+          <w:szCs w:val="26"/>
+        </w:rPr>
+        <w:t xml:space="preserve">Рис. </w:t>
+      </w:r>
+      <w:r>
+        <w:rPr>
+          <w:sz w:val="26"/>
+          <w:szCs w:val="26"/>
+        </w:rPr>
+        <w:fldChar w:fldCharType="begin"/>
+      </w:r>
+      <w:r>
+        <w:rPr>
+          <w:sz w:val="26"/>
+          <w:szCs w:val="26"/>
+        </w:rPr>
+        <w:instrText xml:space="preserve"> SEQ Рис. \* ARABIC </w:instrText>
+      </w:r>
+      <w:r>
+        <w:rPr>
+          <w:sz w:val="26"/>
+          <w:szCs w:val="26"/>
+        </w:rPr>
+        <w:fldChar w:fldCharType="separate"/>
+      </w:r>
+      <w:r>
+        <w:rPr>
+          <w:sz w:val="26"/>
+          <w:szCs w:val="26"/>
+        </w:rPr>
+        <w:t>2</w:t>
+      </w:r>
+      <w:r>
+        <w:rPr>
+          <w:sz w:val="26"/>
+          <w:szCs w:val="26"/>
+        </w:rPr>
+        <w:fldChar w:fldCharType="end"/>
+      </w:r>
+      <w:r>
+        <w:rPr>
+          <w:rFonts w:hint="default"/>
+          <w:sz w:val="26"/>
+          <w:szCs w:val="26"/>
+          <w:lang w:val="ru-RU"/>
+        </w:rPr>
+        <w:t xml:space="preserve"> - Результат конфигурирования системы.</w:t>
+      </w:r>
+    </w:p>
+    <w:p>
+      <w:pPr>
+        <w:rPr>
+          <w:rFonts w:hint="default"/>
+          <w:lang w:val="ru-RU"/>
+        </w:rPr>
+      </w:pPr>
+    </w:p>
+    <w:p>
+      <w:pPr>
         <w:pStyle w:val="102"/>
-      </w:pPr>
-      <w:r>
-        <w:t>Учебная плата была подключена к компьютеру через программатор и проект был загружен в ПЛИС.</w:t>
+        <w:rPr>
+          <w:rFonts w:hint="default"/>
+          <w:b/>
+          <w:i/>
+          <w:lang w:val="ru-RU"/>
+        </w:rPr>
+      </w:pPr>
+      <w:r>
+        <w:rPr>
+          <w:b/>
+          <w:i/>
+        </w:rPr>
+        <w:t xml:space="preserve">Этап 4. </w:t>
+      </w:r>
+      <w:r>
+        <w:rPr>
+          <w:b/>
+          <w:i/>
+          <w:lang w:val="ru-RU"/>
+        </w:rPr>
+        <w:t>Разработка</w:t>
+      </w:r>
+      <w:r>
+        <w:rPr>
+          <w:rFonts w:hint="default"/>
+          <w:b/>
+          <w:i/>
+          <w:lang w:val="ru-RU"/>
+        </w:rPr>
+        <w:t xml:space="preserve"> программного обеспечения</w:t>
       </w:r>
     </w:p>
     <w:p>
@@ -1838,55 +1824,65 @@
         <w:pStyle w:val="102"/>
         <w:rPr>
           <w:rFonts w:hint="default"/>
-          <w:b/>
-          <w:i/>
-          <w:lang w:val="ru-RU"/>
-        </w:rPr>
-      </w:pPr>
-      <w:r>
-        <w:rPr>
-          <w:b/>
-          <w:i/>
-        </w:rPr>
-        <w:t xml:space="preserve">Этап 4. </w:t>
-      </w:r>
-      <w:r>
-        <w:rPr>
-          <w:b/>
-          <w:i/>
-          <w:lang w:val="ru-RU"/>
-        </w:rPr>
-        <w:t>Разработка</w:t>
-      </w:r>
-      <w:r>
-        <w:rPr>
-          <w:rFonts w:hint="default"/>
-          <w:b/>
-          <w:i/>
-          <w:lang w:val="ru-RU"/>
-        </w:rPr>
-        <w:t xml:space="preserve"> программного обеспечения</w:t>
+          <w:lang w:val="ru-RU"/>
+        </w:rPr>
+      </w:pPr>
+      <w:r>
+        <w:rPr>
+          <w:lang w:val="ru-RU"/>
+        </w:rPr>
+        <w:t>Программа</w:t>
+      </w:r>
+      <w:r>
+        <w:rPr>
+          <w:rFonts w:hint="default"/>
+          <w:lang w:val="ru-RU"/>
+        </w:rPr>
+        <w:t xml:space="preserve"> управляет выводом сигнала на блок светодиодной индикации учебного стенда, создавая бегущий сигнал горящего индикатора по кругу. Это реализуется выведением на внешние выводы СнК двоичного слова, содержащего одну единицу, и реализацией логического сдвига этого слова с определённой задержкой</w:t>
+      </w:r>
+      <w:r>
+        <w:t>.</w:t>
+      </w:r>
+      <w:r>
+        <w:rPr>
+          <w:rFonts w:hint="default"/>
+          <w:lang w:val="ru-RU"/>
+        </w:rPr>
+        <w:t xml:space="preserve"> Ниже представлен листинг реализованной программы.</w:t>
       </w:r>
     </w:p>
     <w:p>
       <w:pPr>
         <w:pStyle w:val="102"/>
-      </w:pPr>
-      <w:r>
-        <w:rPr>
-          <w:lang w:val="ru-RU"/>
-        </w:rPr>
-        <w:t>Программа</w:t>
-      </w:r>
-      <w:r>
-        <w:rPr>
-          <w:rFonts w:hint="default"/>
-          <w:lang w:val="ru-RU"/>
-        </w:rPr>
-        <w:t xml:space="preserve"> управляет выводом сигнала на блок светодиодной индикации учебного стенда, создавая бегущий сигнал горящего индикатора, справа налево, затем наоборот. Это реализуется выведением на внешние выводы СнК двоичного слова, содержащего одну единицу, и реализацией логического сдвига этого слова с задержкой</w:t>
-      </w:r>
-      <w:r>
-        <w:t>.</w:t>
+        <w:rPr>
+          <w:rFonts w:hint="default"/>
+          <w:lang w:val="ru-RU"/>
+        </w:rPr>
+      </w:pPr>
+    </w:p>
+    <w:p>
+      <w:pPr>
+        <w:pStyle w:val="102"/>
+        <w:tabs>
+          <w:tab w:val="left" w:pos="0"/>
+          <w:tab w:val="clear" w:pos="709"/>
+        </w:tabs>
+        <w:ind w:left="0" w:leftChars="0" w:firstLine="0" w:firstLineChars="0"/>
+        <w:rPr>
+          <w:rFonts w:hint="default"/>
+          <w:sz w:val="26"/>
+          <w:szCs w:val="26"/>
+          <w:lang w:val="ru-RU"/>
+        </w:rPr>
+      </w:pPr>
+      <w:r>
+        <w:rPr>
+          <w:rFonts w:hint="default"/>
+          <w:sz w:val="26"/>
+          <w:szCs w:val="26"/>
+          <w:lang w:val="ru-RU"/>
+        </w:rPr>
+        <w:t>Листинг 1.</w:t>
       </w:r>
     </w:p>
     <w:p>
@@ -2440,28 +2436,7 @@
           <w:szCs w:val="24"/>
           <w:highlight w:val="white"/>
         </w:rPr>
-        <w:t xml:space="preserve"> </w:t>
-      </w:r>
-      <w:r>
-        <w:rPr>
-          <w:rFonts w:hint="default" w:ascii="Consolas" w:hAnsi="Consolas" w:eastAsia="SimSun" w:cs="Consolas"/>
-          <w:b/>
-          <w:color w:val="000080"/>
-          <w:sz w:val="24"/>
-          <w:szCs w:val="24"/>
-          <w:highlight w:val="white"/>
-        </w:rPr>
-        <w:t>~</w:t>
-      </w:r>
-      <w:r>
-        <w:rPr>
-          <w:rFonts w:hint="default" w:ascii="Consolas" w:hAnsi="Consolas" w:eastAsia="SimSun" w:cs="Consolas"/>
-          <w:color w:val="000000"/>
-          <w:sz w:val="24"/>
-          <w:szCs w:val="24"/>
-          <w:highlight w:val="white"/>
-        </w:rPr>
-        <w:t>data_led</w:t>
+        <w:t xml:space="preserve"> data_led</w:t>
       </w:r>
       <w:r>
         <w:rPr>
@@ -2981,74 +2956,27 @@
     <w:p>
       <w:pPr>
         <w:pStyle w:val="102"/>
-        <w:rPr>
-          <w:rFonts w:hint="default"/>
-          <w:lang w:val="en-US"/>
-        </w:rPr>
-      </w:pPr>
-    </w:p>
-    <w:p>
-      <w:pPr>
-        <w:pStyle w:val="102"/>
-        <w:rPr>
-          <w:b/>
-          <w:i/>
-        </w:rPr>
-      </w:pPr>
-      <w:r>
-        <w:rPr>
-          <w:b/>
-          <w:i/>
-        </w:rPr>
-        <w:t>Этап 5. Определения интервала дребезга контактов</w:t>
-      </w:r>
-    </w:p>
-    <w:p>
-      <w:pPr>
-        <w:pStyle w:val="102"/>
-      </w:pPr>
-      <w:r>
-        <w:t xml:space="preserve">Для определения интервала дребезга был запущен логический анализатор </w:t>
-      </w:r>
-      <w:r>
-        <w:rPr>
-          <w:lang w:val="en-US"/>
-        </w:rPr>
-        <w:t>SignalTap</w:t>
-      </w:r>
-      <w:r>
-        <w:t xml:space="preserve"> </w:t>
-      </w:r>
-      <w:r>
-        <w:rPr>
-          <w:lang w:val="en-US"/>
-        </w:rPr>
-        <w:t>II</w:t>
-      </w:r>
-      <w:r>
-        <w:t xml:space="preserve">. Затем был выбран сигнал тактирования анализатора </w:t>
-      </w:r>
-      <w:r>
-        <w:rPr>
-          <w:lang w:val="en-US"/>
-        </w:rPr>
-        <w:t>clk</w:t>
-      </w:r>
-      <w:r>
-        <w:t xml:space="preserve"> (10 МГц), создан список сигналов, необходимых для отладки схемы, а также выбрано количество записываемых сэмплов логическим анализатором (64к):</w:t>
-      </w:r>
-    </w:p>
-    <w:p>
-      <w:pPr>
-        <w:pStyle w:val="116"/>
-        <w:keepNext/>
-      </w:pPr>
-      <w:r>
+        <w:tabs>
+          <w:tab w:val="left" w:pos="0"/>
+          <w:tab w:val="clear" w:pos="709"/>
+        </w:tabs>
+        <w:ind w:left="0" w:leftChars="0" w:firstLine="0" w:firstLineChars="0"/>
+        <w:jc w:val="center"/>
+        <w:rPr>
+          <w:rFonts w:hint="default"/>
+          <w:lang w:val="ru-RU"/>
+        </w:rPr>
+      </w:pPr>
+      <w:r>
+        <w:rPr>
+          <w:rFonts w:hint="default"/>
+          <w:lang w:val="ru-RU"/>
+        </w:rPr>
         <w:drawing>
-          <wp:inline distT="0" distB="0" distL="0" distR="0">
-            <wp:extent cx="6120130" cy="883285"/>
-            <wp:effectExtent l="0" t="0" r="0" b="0"/>
-            <wp:docPr id="16" name="Рисунок 16"/>
+          <wp:inline distT="0" distB="0" distL="114300" distR="114300">
+            <wp:extent cx="5661025" cy="4547235"/>
+            <wp:effectExtent l="0" t="0" r="8255" b="9525"/>
+            <wp:docPr id="3" name="Изображение 3" descr="pin_planner"/>
             <wp:cNvGraphicFramePr>
               <a:graphicFrameLocks xmlns:a="http://schemas.openxmlformats.org/drawingml/2006/main" noChangeAspect="1"/>
             </wp:cNvGraphicFramePr>
@@ -3056,7 +2984,7 @@
               <a:graphicData uri="http://schemas.openxmlformats.org/drawingml/2006/picture">
                 <pic:pic xmlns:pic="http://schemas.openxmlformats.org/drawingml/2006/picture">
                   <pic:nvPicPr>
-                    <pic:cNvPr id="16" name="Рисунок 16"/>
+                    <pic:cNvPr id="3" name="Изображение 3" descr="pin_planner"/>
                     <pic:cNvPicPr>
                       <a:picLocks noChangeAspect="1"/>
                     </pic:cNvPicPr>
@@ -3070,7 +2998,7 @@
                   <pic:spPr>
                     <a:xfrm>
                       <a:off x="0" y="0"/>
-                      <a:ext cx="6120130" cy="883285"/>
+                      <a:ext cx="5661025" cy="4547235"/>
                     </a:xfrm>
                     <a:prstGeom prst="rect">
                       <a:avLst/>
@@ -3085,97 +3013,112 @@
     </w:p>
     <w:p>
       <w:pPr>
-        <w:pStyle w:val="116"/>
-      </w:pPr>
-      <w:r>
-        <w:t xml:space="preserve">Рисунок 6 – Задание списка сигналов и определение сигнала тактирования в </w:t>
-      </w:r>
-      <w:r>
-        <w:rPr>
-          <w:lang w:val="en-US"/>
-        </w:rPr>
-        <w:t>Signal</w:t>
-      </w:r>
-      <w:r>
-        <w:t xml:space="preserve"> </w:t>
-      </w:r>
-      <w:r>
-        <w:rPr>
-          <w:lang w:val="en-US"/>
-        </w:rPr>
-        <w:t>Tap</w:t>
-      </w:r>
-      <w:r>
-        <w:t xml:space="preserve"> </w:t>
-      </w:r>
-      <w:r>
-        <w:rPr>
-          <w:lang w:val="en-US"/>
-        </w:rPr>
-        <w:t>II</w:t>
+        <w:pStyle w:val="14"/>
+        <w:tabs>
+          <w:tab w:val="left" w:pos="0"/>
+          <w:tab w:val="clear" w:pos="5529"/>
+          <w:tab w:val="clear" w:pos="8505"/>
+        </w:tabs>
+        <w:ind w:left="0" w:leftChars="0" w:firstLine="0" w:firstLineChars="0"/>
+        <w:jc w:val="center"/>
+        <w:rPr>
+          <w:rFonts w:hint="default"/>
+          <w:sz w:val="26"/>
+          <w:szCs w:val="26"/>
+          <w:lang w:val="ru-RU"/>
+        </w:rPr>
+      </w:pPr>
+      <w:r>
+        <w:rPr>
+          <w:sz w:val="26"/>
+          <w:szCs w:val="26"/>
+        </w:rPr>
+        <w:t xml:space="preserve">Рис. </w:t>
+      </w:r>
+      <w:r>
+        <w:rPr>
+          <w:sz w:val="26"/>
+          <w:szCs w:val="26"/>
+        </w:rPr>
+        <w:fldChar w:fldCharType="begin"/>
+      </w:r>
+      <w:r>
+        <w:rPr>
+          <w:sz w:val="26"/>
+          <w:szCs w:val="26"/>
+        </w:rPr>
+        <w:instrText xml:space="preserve"> SEQ Рис. \* ARABIC </w:instrText>
+      </w:r>
+      <w:r>
+        <w:rPr>
+          <w:sz w:val="26"/>
+          <w:szCs w:val="26"/>
+        </w:rPr>
+        <w:fldChar w:fldCharType="separate"/>
+      </w:r>
+      <w:r>
+        <w:rPr>
+          <w:sz w:val="26"/>
+          <w:szCs w:val="26"/>
+        </w:rPr>
+        <w:t>3</w:t>
+      </w:r>
+      <w:r>
+        <w:rPr>
+          <w:sz w:val="26"/>
+          <w:szCs w:val="26"/>
+        </w:rPr>
+        <w:fldChar w:fldCharType="end"/>
+      </w:r>
+      <w:r>
+        <w:rPr>
+          <w:rFonts w:hint="default"/>
+          <w:sz w:val="26"/>
+          <w:szCs w:val="26"/>
+          <w:lang w:val="ru-RU"/>
+        </w:rPr>
+        <w:t xml:space="preserve"> - Назначение входов и выходов проекта на контакты ПЛИС</w:t>
       </w:r>
     </w:p>
     <w:p>
       <w:pPr>
         <w:pStyle w:val="102"/>
-      </w:pPr>
-      <w:r>
-        <w:t xml:space="preserve">Проект снова был скомпилирован и загружен в ПЛИС с помощью </w:t>
-      </w:r>
-      <w:r>
-        <w:rPr>
-          <w:lang w:val="en-US"/>
-        </w:rPr>
-        <w:t>SignalTap</w:t>
-      </w:r>
-      <w:r>
-        <w:t xml:space="preserve"> </w:t>
-      </w:r>
-      <w:r>
-        <w:rPr>
-          <w:lang w:val="en-US"/>
-        </w:rPr>
-        <w:t>II</w:t>
-      </w:r>
-      <w:r>
-        <w:t xml:space="preserve"> </w:t>
-      </w:r>
-      <w:r>
-        <w:rPr>
-          <w:lang w:val="en-US"/>
-        </w:rPr>
-        <w:t>Logic</w:t>
-      </w:r>
-      <w:r>
-        <w:t xml:space="preserve"> </w:t>
-      </w:r>
-      <w:r>
-        <w:rPr>
-          <w:lang w:val="en-US"/>
-        </w:rPr>
-        <w:t>Analyser</w:t>
-      </w:r>
-      <w:r>
-        <w:t>. Было задано условие срабатывания логического анализатора в правой области окна настройки:</w:t>
-      </w:r>
-    </w:p>
-    <w:p>
-      <w:pPr>
-        <w:pStyle w:val="116"/>
-        <w:keepNext/>
-        <w:rPr>
-          <w:lang w:val="en-US"/>
-        </w:rPr>
-      </w:pPr>
-      <w:r>
-        <w:rPr>
-          <w:lang w:val="en-US"/>
+        <w:tabs>
+          <w:tab w:val="left" w:pos="0"/>
+          <w:tab w:val="clear" w:pos="709"/>
+        </w:tabs>
+        <w:ind w:left="0" w:leftChars="0" w:firstLine="0" w:firstLineChars="0"/>
+        <w:jc w:val="center"/>
+        <w:rPr>
+          <w:rFonts w:hint="default"/>
+          <w:lang w:val="ru-RU"/>
+        </w:rPr>
+      </w:pPr>
+    </w:p>
+    <w:p>
+      <w:pPr>
+        <w:pStyle w:val="102"/>
+        <w:tabs>
+          <w:tab w:val="left" w:pos="0"/>
+          <w:tab w:val="clear" w:pos="709"/>
+        </w:tabs>
+        <w:ind w:left="0" w:leftChars="0" w:firstLine="0" w:firstLineChars="0"/>
+        <w:jc w:val="center"/>
+        <w:rPr>
+          <w:rFonts w:hint="default"/>
+          <w:lang w:val="ru-RU"/>
+        </w:rPr>
+      </w:pPr>
+      <w:r>
+        <w:rPr>
+          <w:rFonts w:hint="default"/>
+          <w:lang w:val="ru-RU"/>
         </w:rPr>
         <w:drawing>
-          <wp:inline distT="0" distB="0" distL="0" distR="0">
-            <wp:extent cx="2209165" cy="1945640"/>
-            <wp:effectExtent l="0" t="0" r="635" b="0"/>
-            <wp:docPr id="19" name="Picture 19"/>
+          <wp:inline distT="0" distB="0" distL="114300" distR="114300">
+            <wp:extent cx="4254500" cy="3526155"/>
+            <wp:effectExtent l="0" t="0" r="12700" b="9525"/>
+            <wp:docPr id="1" name="Изображение 1" descr="compilation_results"/>
             <wp:cNvGraphicFramePr>
               <a:graphicFrameLocks xmlns:a="http://schemas.openxmlformats.org/drawingml/2006/main" noChangeAspect="1"/>
             </wp:cNvGraphicFramePr>
@@ -3183,20 +3126,13 @@
               <a:graphicData uri="http://schemas.openxmlformats.org/drawingml/2006/picture">
                 <pic:pic xmlns:pic="http://schemas.openxmlformats.org/drawingml/2006/picture">
                   <pic:nvPicPr>
-                    <pic:cNvPr id="19" name="Picture 19"/>
+                    <pic:cNvPr id="1" name="Изображение 1" descr="compilation_results"/>
                     <pic:cNvPicPr>
-                      <a:picLocks noChangeAspect="1" noChangeArrowheads="1"/>
+                      <a:picLocks noChangeAspect="1"/>
                     </pic:cNvPicPr>
                   </pic:nvPicPr>
                   <pic:blipFill>
-                    <a:blip r:embed="rId9">
-                      <a:extLst>
-                        <a:ext uri="{28A0092B-C50C-407E-A947-70E740481C1C}">
-                          <a14:useLocalDpi xmlns:a14="http://schemas.microsoft.com/office/drawing/2010/main" val="0"/>
-                        </a:ext>
-                      </a:extLst>
-                    </a:blip>
-                    <a:srcRect/>
+                    <a:blip r:embed="rId9"/>
                     <a:stretch>
                       <a:fillRect/>
                     </a:stretch>
@@ -3204,1224 +3140,7 @@
                   <pic:spPr>
                     <a:xfrm>
                       <a:off x="0" y="0"/>
-                      <a:ext cx="2209165" cy="1945640"/>
-                    </a:xfrm>
-                    <a:prstGeom prst="rect">
-                      <a:avLst/>
-                    </a:prstGeom>
-                    <a:noFill/>
-                    <a:ln>
-                      <a:noFill/>
-                    </a:ln>
-                  </pic:spPr>
-                </pic:pic>
-              </a:graphicData>
-            </a:graphic>
-          </wp:inline>
-        </w:drawing>
-      </w:r>
-    </w:p>
-    <w:p>
-      <w:pPr>
-        <w:pStyle w:val="116"/>
-      </w:pPr>
-      <w:r>
-        <w:t>Рисунок 7 – Задание условия срабатывания логического анализатора</w:t>
-      </w:r>
-    </w:p>
-    <w:p>
-      <w:pPr>
-        <w:pStyle w:val="102"/>
-      </w:pPr>
-      <w:r>
-        <w:t>Логический анализатор был запущен в работу, и была получена следующая временная диаграмма:</w:t>
-      </w:r>
-    </w:p>
-    <w:p>
-      <w:pPr>
-        <w:pStyle w:val="102"/>
-      </w:pPr>
-      <w:r>
-        <w:drawing>
-          <wp:inline distT="0" distB="0" distL="0" distR="0">
-            <wp:extent cx="4955540" cy="1945640"/>
-            <wp:effectExtent l="0" t="0" r="0" b="0"/>
-            <wp:docPr id="4" name="Picture 4"/>
-            <wp:cNvGraphicFramePr>
-              <a:graphicFrameLocks xmlns:a="http://schemas.openxmlformats.org/drawingml/2006/main" noChangeAspect="1"/>
-            </wp:cNvGraphicFramePr>
-            <a:graphic xmlns:a="http://schemas.openxmlformats.org/drawingml/2006/main">
-              <a:graphicData uri="http://schemas.openxmlformats.org/drawingml/2006/picture">
-                <pic:pic xmlns:pic="http://schemas.openxmlformats.org/drawingml/2006/picture">
-                  <pic:nvPicPr>
-                    <pic:cNvPr id="4" name="Picture 4"/>
-                    <pic:cNvPicPr>
-                      <a:picLocks noChangeAspect="1"/>
-                    </pic:cNvPicPr>
-                  </pic:nvPicPr>
-                  <pic:blipFill>
-                    <a:blip r:embed="rId10"/>
-                    <a:srcRect b="13778"/>
-                    <a:stretch>
-                      <a:fillRect/>
-                    </a:stretch>
-                  </pic:blipFill>
-                  <pic:spPr>
-                    <a:xfrm>
-                      <a:off x="0" y="0"/>
-                      <a:ext cx="4965285" cy="1949573"/>
-                    </a:xfrm>
-                    <a:prstGeom prst="rect">
-                      <a:avLst/>
-                    </a:prstGeom>
-                    <a:ln>
-                      <a:noFill/>
-                    </a:ln>
-                  </pic:spPr>
-                </pic:pic>
-              </a:graphicData>
-            </a:graphic>
-          </wp:inline>
-        </w:drawing>
-      </w:r>
-    </w:p>
-    <w:p>
-      <w:pPr>
-        <w:pStyle w:val="116"/>
-      </w:pPr>
-      <w:r>
-        <w:t>Рисунок 8 – Временная диаграмма зафиксированных сигналов</w:t>
-      </w:r>
-    </w:p>
-    <w:p>
-      <w:pPr>
-        <w:pStyle w:val="102"/>
-      </w:pPr>
-      <w:r>
-        <w:t>В результате работы логического анализатора мы можем наблюдать дребезг контактов на входном сигнале, который подключен к выводу с тактовой кнопки.</w:t>
-      </w:r>
-    </w:p>
-    <w:p>
-      <w:pPr>
-        <w:pStyle w:val="102"/>
-      </w:pPr>
-      <w:r>
-        <w:t>Было выполнено 4 измерения времени дребезга.</w:t>
-      </w:r>
-    </w:p>
-    <w:p>
-      <w:pPr>
-        <w:pStyle w:val="102"/>
-      </w:pPr>
-    </w:p>
-    <w:p>
-      <w:pPr>
-        <w:pStyle w:val="102"/>
-        <w:jc w:val="right"/>
-      </w:pPr>
-      <w:r>
-        <w:t>Таблица 1. Измерение времени дребезга контактов.</w:t>
-      </w:r>
-    </w:p>
-    <w:tbl>
-      <w:tblPr>
-        <w:tblStyle w:val="31"/>
-        <w:tblW w:w="9628" w:type="dxa"/>
-        <w:tblInd w:w="0" w:type="dxa"/>
-        <w:tblBorders>
-          <w:top w:val="single" w:color="000000" w:sz="4" w:space="0"/>
-          <w:left w:val="single" w:color="000000" w:sz="4" w:space="0"/>
-          <w:bottom w:val="single" w:color="000000" w:sz="4" w:space="0"/>
-          <w:right w:val="single" w:color="000000" w:sz="4" w:space="0"/>
-          <w:insideH w:val="single" w:color="000000" w:sz="4" w:space="0"/>
-          <w:insideV w:val="single" w:color="000000" w:sz="4" w:space="0"/>
-        </w:tblBorders>
-        <w:tblLayout w:type="fixed"/>
-        <w:tblCellMar>
-          <w:top w:w="0" w:type="dxa"/>
-          <w:left w:w="108" w:type="dxa"/>
-          <w:bottom w:w="0" w:type="dxa"/>
-          <w:right w:w="108" w:type="dxa"/>
-        </w:tblCellMar>
-      </w:tblPr>
-      <w:tblGrid>
-        <w:gridCol w:w="942"/>
-        <w:gridCol w:w="7326"/>
-        <w:gridCol w:w="1360"/>
-      </w:tblGrid>
-      <w:tr>
-        <w:tblPrEx>
-          <w:tblBorders>
-            <w:top w:val="single" w:color="000000" w:sz="4" w:space="0"/>
-            <w:left w:val="single" w:color="000000" w:sz="4" w:space="0"/>
-            <w:bottom w:val="single" w:color="000000" w:sz="4" w:space="0"/>
-            <w:right w:val="single" w:color="000000" w:sz="4" w:space="0"/>
-            <w:insideH w:val="single" w:color="000000" w:sz="4" w:space="0"/>
-            <w:insideV w:val="single" w:color="000000" w:sz="4" w:space="0"/>
-          </w:tblBorders>
-          <w:tblLayout w:type="fixed"/>
-          <w:tblCellMar>
-            <w:top w:w="0" w:type="dxa"/>
-            <w:left w:w="108" w:type="dxa"/>
-            <w:bottom w:w="0" w:type="dxa"/>
-            <w:right w:w="108" w:type="dxa"/>
-          </w:tblCellMar>
-        </w:tblPrEx>
-        <w:tc>
-          <w:tcPr>
-            <w:tcW w:w="942" w:type="dxa"/>
-          </w:tcPr>
-          <w:p>
-            <w:pPr>
-              <w:pStyle w:val="102"/>
-              <w:ind w:firstLine="0"/>
-              <w:jc w:val="center"/>
-              <w:rPr>
-                <w:sz w:val="24"/>
-                <w:lang w:val="en-US"/>
-              </w:rPr>
-            </w:pPr>
-            <w:r>
-              <w:rPr>
-                <w:sz w:val="24"/>
-                <w:lang w:val="en-US"/>
-              </w:rPr>
-              <w:t>N</w:t>
-            </w:r>
-          </w:p>
-        </w:tc>
-        <w:tc>
-          <w:tcPr>
-            <w:tcW w:w="7326" w:type="dxa"/>
-          </w:tcPr>
-          <w:p>
-            <w:pPr>
-              <w:pStyle w:val="102"/>
-              <w:ind w:firstLine="0"/>
-              <w:jc w:val="center"/>
-              <w:rPr>
-                <w:sz w:val="24"/>
-              </w:rPr>
-            </w:pPr>
-            <w:r>
-              <w:rPr>
-                <w:sz w:val="24"/>
-              </w:rPr>
-              <w:t>Временная диаграмма</w:t>
-            </w:r>
-          </w:p>
-        </w:tc>
-        <w:tc>
-          <w:tcPr>
-            <w:tcW w:w="1360" w:type="dxa"/>
-          </w:tcPr>
-          <w:p>
-            <w:pPr>
-              <w:pStyle w:val="102"/>
-              <w:ind w:firstLine="0"/>
-              <w:jc w:val="center"/>
-              <w:rPr>
-                <w:sz w:val="24"/>
-              </w:rPr>
-            </w:pPr>
-            <w:r>
-              <w:rPr>
-                <w:sz w:val="24"/>
-              </w:rPr>
-              <w:t>Время дребезга,</w:t>
-            </w:r>
-            <w:r>
-              <w:rPr>
-                <w:sz w:val="24"/>
-              </w:rPr>
-              <w:br w:type="textWrapping"/>
-            </w:r>
-            <w:r>
-              <w:rPr>
-                <w:sz w:val="24"/>
-              </w:rPr>
-              <w:t xml:space="preserve">тактов </w:t>
-            </w:r>
-            <w:r>
-              <w:rPr>
-                <w:sz w:val="24"/>
-                <w:lang w:val="en-US"/>
-              </w:rPr>
-              <w:t>clk</w:t>
-            </w:r>
-          </w:p>
-        </w:tc>
-      </w:tr>
-      <w:tr>
-        <w:tblPrEx>
-          <w:tblBorders>
-            <w:top w:val="single" w:color="000000" w:sz="4" w:space="0"/>
-            <w:left w:val="single" w:color="000000" w:sz="4" w:space="0"/>
-            <w:bottom w:val="single" w:color="000000" w:sz="4" w:space="0"/>
-            <w:right w:val="single" w:color="000000" w:sz="4" w:space="0"/>
-            <w:insideH w:val="single" w:color="000000" w:sz="4" w:space="0"/>
-            <w:insideV w:val="single" w:color="000000" w:sz="4" w:space="0"/>
-          </w:tblBorders>
-          <w:tblLayout w:type="fixed"/>
-          <w:tblCellMar>
-            <w:top w:w="0" w:type="dxa"/>
-            <w:left w:w="108" w:type="dxa"/>
-            <w:bottom w:w="0" w:type="dxa"/>
-            <w:right w:w="108" w:type="dxa"/>
-          </w:tblCellMar>
-        </w:tblPrEx>
-        <w:tc>
-          <w:tcPr>
-            <w:tcW w:w="942" w:type="dxa"/>
-          </w:tcPr>
-          <w:p>
-            <w:pPr>
-              <w:pStyle w:val="102"/>
-              <w:ind w:firstLine="0"/>
-              <w:jc w:val="center"/>
-              <w:rPr>
-                <w:sz w:val="24"/>
-              </w:rPr>
-            </w:pPr>
-            <w:r>
-              <w:rPr>
-                <w:sz w:val="24"/>
-              </w:rPr>
-              <w:t>1</w:t>
-            </w:r>
-          </w:p>
-        </w:tc>
-        <w:tc>
-          <w:tcPr>
-            <w:tcW w:w="7326" w:type="dxa"/>
-          </w:tcPr>
-          <w:p>
-            <w:pPr>
-              <w:pStyle w:val="102"/>
-              <w:ind w:firstLine="0"/>
-              <w:jc w:val="center"/>
-              <w:rPr>
-                <w:sz w:val="24"/>
-                <w:lang w:val="en-US"/>
-              </w:rPr>
-            </w:pPr>
-            <w:r>
-              <w:drawing>
-                <wp:inline distT="0" distB="0" distL="0" distR="0">
-                  <wp:extent cx="4378325" cy="321310"/>
-                  <wp:effectExtent l="0" t="0" r="0" b="2540"/>
-                  <wp:docPr id="6" name="Picture 6"/>
-                  <wp:cNvGraphicFramePr>
-                    <a:graphicFrameLocks xmlns:a="http://schemas.openxmlformats.org/drawingml/2006/main" noChangeAspect="1"/>
-                  </wp:cNvGraphicFramePr>
-                  <a:graphic xmlns:a="http://schemas.openxmlformats.org/drawingml/2006/main">
-                    <a:graphicData uri="http://schemas.openxmlformats.org/drawingml/2006/picture">
-                      <pic:pic xmlns:pic="http://schemas.openxmlformats.org/drawingml/2006/picture">
-                        <pic:nvPicPr>
-                          <pic:cNvPr id="6" name="Picture 6"/>
-                          <pic:cNvPicPr>
-                            <a:picLocks noChangeAspect="1"/>
-                          </pic:cNvPicPr>
-                        </pic:nvPicPr>
-                        <pic:blipFill>
-                          <a:blip r:embed="rId11"/>
-                          <a:srcRect b="18377"/>
-                          <a:stretch>
-                            <a:fillRect/>
-                          </a:stretch>
-                        </pic:blipFill>
-                        <pic:spPr>
-                          <a:xfrm>
-                            <a:off x="0" y="0"/>
-                            <a:ext cx="4676799" cy="343791"/>
-                          </a:xfrm>
-                          <a:prstGeom prst="rect">
-                            <a:avLst/>
-                          </a:prstGeom>
-                          <a:ln>
-                            <a:noFill/>
-                          </a:ln>
-                        </pic:spPr>
-                      </pic:pic>
-                    </a:graphicData>
-                  </a:graphic>
-                </wp:inline>
-              </w:drawing>
-            </w:r>
-          </w:p>
-        </w:tc>
-        <w:tc>
-          <w:tcPr>
-            <w:tcW w:w="1360" w:type="dxa"/>
-          </w:tcPr>
-          <w:p>
-            <w:pPr>
-              <w:pStyle w:val="102"/>
-              <w:ind w:firstLine="0"/>
-              <w:jc w:val="center"/>
-              <w:rPr>
-                <w:sz w:val="24"/>
-                <w:lang w:val="en-US"/>
-              </w:rPr>
-            </w:pPr>
-            <w:r>
-              <w:rPr>
-                <w:sz w:val="24"/>
-                <w:lang w:val="en-US"/>
-              </w:rPr>
-              <w:t>1281</w:t>
-            </w:r>
-          </w:p>
-        </w:tc>
-      </w:tr>
-      <w:tr>
-        <w:tblPrEx>
-          <w:tblBorders>
-            <w:top w:val="single" w:color="000000" w:sz="4" w:space="0"/>
-            <w:left w:val="single" w:color="000000" w:sz="4" w:space="0"/>
-            <w:bottom w:val="single" w:color="000000" w:sz="4" w:space="0"/>
-            <w:right w:val="single" w:color="000000" w:sz="4" w:space="0"/>
-            <w:insideH w:val="single" w:color="000000" w:sz="4" w:space="0"/>
-            <w:insideV w:val="single" w:color="000000" w:sz="4" w:space="0"/>
-          </w:tblBorders>
-          <w:tblLayout w:type="fixed"/>
-          <w:tblCellMar>
-            <w:top w:w="0" w:type="dxa"/>
-            <w:left w:w="108" w:type="dxa"/>
-            <w:bottom w:w="0" w:type="dxa"/>
-            <w:right w:w="108" w:type="dxa"/>
-          </w:tblCellMar>
-        </w:tblPrEx>
-        <w:tc>
-          <w:tcPr>
-            <w:tcW w:w="942" w:type="dxa"/>
-          </w:tcPr>
-          <w:p>
-            <w:pPr>
-              <w:pStyle w:val="102"/>
-              <w:ind w:firstLine="0"/>
-              <w:jc w:val="center"/>
-              <w:rPr>
-                <w:sz w:val="24"/>
-              </w:rPr>
-            </w:pPr>
-            <w:r>
-              <w:rPr>
-                <w:sz w:val="24"/>
-              </w:rPr>
-              <w:t>2</w:t>
-            </w:r>
-          </w:p>
-        </w:tc>
-        <w:tc>
-          <w:tcPr>
-            <w:tcW w:w="7326" w:type="dxa"/>
-          </w:tcPr>
-          <w:p>
-            <w:pPr>
-              <w:pStyle w:val="102"/>
-              <w:ind w:firstLine="0"/>
-              <w:jc w:val="center"/>
-              <w:rPr>
-                <w:sz w:val="24"/>
-              </w:rPr>
-            </w:pPr>
-            <w:r>
-              <w:drawing>
-                <wp:inline distT="0" distB="0" distL="0" distR="0">
-                  <wp:extent cx="4512310" cy="570230"/>
-                  <wp:effectExtent l="0" t="0" r="2540" b="1270"/>
-                  <wp:docPr id="12" name="Picture 12"/>
-                  <wp:cNvGraphicFramePr>
-                    <a:graphicFrameLocks xmlns:a="http://schemas.openxmlformats.org/drawingml/2006/main" noChangeAspect="1"/>
-                  </wp:cNvGraphicFramePr>
-                  <a:graphic xmlns:a="http://schemas.openxmlformats.org/drawingml/2006/main">
-                    <a:graphicData uri="http://schemas.openxmlformats.org/drawingml/2006/picture">
-                      <pic:pic xmlns:pic="http://schemas.openxmlformats.org/drawingml/2006/picture">
-                        <pic:nvPicPr>
-                          <pic:cNvPr id="12" name="Picture 12"/>
-                          <pic:cNvPicPr>
-                            <a:picLocks noChangeAspect="1"/>
-                          </pic:cNvPicPr>
-                        </pic:nvPicPr>
-                        <pic:blipFill>
-                          <a:blip r:embed="rId12"/>
-                          <a:srcRect b="23592"/>
-                          <a:stretch>
-                            <a:fillRect/>
-                          </a:stretch>
-                        </pic:blipFill>
-                        <pic:spPr>
-                          <a:xfrm>
-                            <a:off x="0" y="0"/>
-                            <a:ext cx="4552861" cy="575703"/>
-                          </a:xfrm>
-                          <a:prstGeom prst="rect">
-                            <a:avLst/>
-                          </a:prstGeom>
-                          <a:ln>
-                            <a:noFill/>
-                          </a:ln>
-                        </pic:spPr>
-                      </pic:pic>
-                    </a:graphicData>
-                  </a:graphic>
-                </wp:inline>
-              </w:drawing>
-            </w:r>
-          </w:p>
-        </w:tc>
-        <w:tc>
-          <w:tcPr>
-            <w:tcW w:w="1360" w:type="dxa"/>
-          </w:tcPr>
-          <w:p>
-            <w:pPr>
-              <w:pStyle w:val="102"/>
-              <w:ind w:firstLine="0"/>
-              <w:jc w:val="center"/>
-              <w:rPr>
-                <w:sz w:val="24"/>
-                <w:lang w:val="en-US"/>
-              </w:rPr>
-            </w:pPr>
-            <w:r>
-              <w:rPr>
-                <w:sz w:val="24"/>
-                <w:lang w:val="en-US"/>
-              </w:rPr>
-              <w:t>446</w:t>
-            </w:r>
-          </w:p>
-        </w:tc>
-      </w:tr>
-      <w:tr>
-        <w:tblPrEx>
-          <w:tblBorders>
-            <w:top w:val="single" w:color="000000" w:sz="4" w:space="0"/>
-            <w:left w:val="single" w:color="000000" w:sz="4" w:space="0"/>
-            <w:bottom w:val="single" w:color="000000" w:sz="4" w:space="0"/>
-            <w:right w:val="single" w:color="000000" w:sz="4" w:space="0"/>
-            <w:insideH w:val="single" w:color="000000" w:sz="4" w:space="0"/>
-            <w:insideV w:val="single" w:color="000000" w:sz="4" w:space="0"/>
-          </w:tblBorders>
-          <w:tblLayout w:type="fixed"/>
-          <w:tblCellMar>
-            <w:top w:w="0" w:type="dxa"/>
-            <w:left w:w="108" w:type="dxa"/>
-            <w:bottom w:w="0" w:type="dxa"/>
-            <w:right w:w="108" w:type="dxa"/>
-          </w:tblCellMar>
-        </w:tblPrEx>
-        <w:tc>
-          <w:tcPr>
-            <w:tcW w:w="942" w:type="dxa"/>
-          </w:tcPr>
-          <w:p>
-            <w:pPr>
-              <w:pStyle w:val="102"/>
-              <w:ind w:firstLine="0"/>
-              <w:jc w:val="center"/>
-              <w:rPr>
-                <w:sz w:val="24"/>
-              </w:rPr>
-            </w:pPr>
-            <w:r>
-              <w:rPr>
-                <w:sz w:val="24"/>
-              </w:rPr>
-              <w:t>3</w:t>
-            </w:r>
-          </w:p>
-        </w:tc>
-        <w:tc>
-          <w:tcPr>
-            <w:tcW w:w="7326" w:type="dxa"/>
-          </w:tcPr>
-          <w:p>
-            <w:pPr>
-              <w:pStyle w:val="102"/>
-              <w:ind w:firstLine="0"/>
-              <w:jc w:val="center"/>
-              <w:rPr>
-                <w:sz w:val="24"/>
-              </w:rPr>
-            </w:pPr>
-            <w:r>
-              <w:drawing>
-                <wp:inline distT="0" distB="0" distL="0" distR="0">
-                  <wp:extent cx="4512310" cy="460375"/>
-                  <wp:effectExtent l="0" t="0" r="2540" b="0"/>
-                  <wp:docPr id="17" name="Picture 17"/>
-                  <wp:cNvGraphicFramePr>
-                    <a:graphicFrameLocks xmlns:a="http://schemas.openxmlformats.org/drawingml/2006/main" noChangeAspect="1"/>
-                  </wp:cNvGraphicFramePr>
-                  <a:graphic xmlns:a="http://schemas.openxmlformats.org/drawingml/2006/main">
-                    <a:graphicData uri="http://schemas.openxmlformats.org/drawingml/2006/picture">
-                      <pic:pic xmlns:pic="http://schemas.openxmlformats.org/drawingml/2006/picture">
-                        <pic:nvPicPr>
-                          <pic:cNvPr id="17" name="Picture 17"/>
-                          <pic:cNvPicPr>
-                            <a:picLocks noChangeAspect="1"/>
-                          </pic:cNvPicPr>
-                        </pic:nvPicPr>
-                        <pic:blipFill>
-                          <a:blip r:embed="rId13"/>
-                          <a:srcRect t="13705" b="24627"/>
-                          <a:stretch>
-                            <a:fillRect/>
-                          </a:stretch>
-                        </pic:blipFill>
-                        <pic:spPr>
-                          <a:xfrm>
-                            <a:off x="0" y="0"/>
-                            <a:ext cx="4534483" cy="463052"/>
-                          </a:xfrm>
-                          <a:prstGeom prst="rect">
-                            <a:avLst/>
-                          </a:prstGeom>
-                          <a:ln>
-                            <a:noFill/>
-                          </a:ln>
-                        </pic:spPr>
-                      </pic:pic>
-                    </a:graphicData>
-                  </a:graphic>
-                </wp:inline>
-              </w:drawing>
-            </w:r>
-          </w:p>
-        </w:tc>
-        <w:tc>
-          <w:tcPr>
-            <w:tcW w:w="1360" w:type="dxa"/>
-          </w:tcPr>
-          <w:p>
-            <w:pPr>
-              <w:pStyle w:val="102"/>
-              <w:ind w:firstLine="0"/>
-              <w:jc w:val="center"/>
-              <w:rPr>
-                <w:sz w:val="24"/>
-                <w:lang w:val="en-US"/>
-              </w:rPr>
-            </w:pPr>
-            <w:r>
-              <w:rPr>
-                <w:sz w:val="24"/>
-                <w:lang w:val="en-US"/>
-              </w:rPr>
-              <w:t>840</w:t>
-            </w:r>
-          </w:p>
-        </w:tc>
-      </w:tr>
-    </w:tbl>
-    <w:p>
-      <w:pPr>
-        <w:pStyle w:val="102"/>
-      </w:pPr>
-      <w:r>
-        <w:t xml:space="preserve">Максимальное время дребезга составляет 1300 тактов (округляя) сигнала </w:t>
-      </w:r>
-      <w:r>
-        <w:rPr>
-          <w:lang w:val="en-US"/>
-        </w:rPr>
-        <w:t>clk</w:t>
-      </w:r>
-      <w:r>
-        <w:t>. Исходя из того, что это 1300 тактов генератора 10МГц, можно сказать, что максимальное время дребезга составляет 1300*5 = 6500 тактов основного генератора (50МГц).</w:t>
-      </w:r>
-    </w:p>
-    <w:p>
-      <w:pPr>
-        <w:pStyle w:val="102"/>
-        <w:rPr>
-          <w:b/>
-          <w:i/>
-        </w:rPr>
-      </w:pPr>
-      <w:r>
-        <w:rPr>
-          <w:b/>
-          <w:i/>
-        </w:rPr>
-        <w:t>Этап 6. Устранение дребезга контактов</w:t>
-      </w:r>
-    </w:p>
-    <w:p>
-      <w:pPr>
-        <w:pStyle w:val="102"/>
-      </w:pPr>
-      <w:r>
-        <w:t>Для устранения влияния дребезга в основной проект был создан дополнительный модуль, в котором происходит устранение дребезга.</w:t>
-      </w:r>
-    </w:p>
-    <w:p>
-      <w:pPr>
-        <w:pStyle w:val="102"/>
-      </w:pPr>
-      <w:r>
-        <w:t>Листинг 2. Исходный код схемы устранения дребезга.</w:t>
-      </w:r>
-    </w:p>
-    <w:p>
-      <w:pPr>
-        <w:pStyle w:val="102"/>
-        <w:rPr>
-          <w:rFonts w:ascii="Courier New" w:hAnsi="Courier New"/>
-          <w:sz w:val="20"/>
-          <w:lang w:val="en-US"/>
-        </w:rPr>
-      </w:pPr>
-      <w:r>
-        <w:rPr>
-          <w:rFonts w:ascii="Courier New" w:hAnsi="Courier New"/>
-          <w:sz w:val="20"/>
-          <w:lang w:val="en-US"/>
-        </w:rPr>
-        <w:t>`define LEVEL_COUNT 32'd10000</w:t>
-      </w:r>
-    </w:p>
-    <w:p>
-      <w:pPr>
-        <w:pStyle w:val="102"/>
-        <w:rPr>
-          <w:rFonts w:ascii="Courier New" w:hAnsi="Courier New"/>
-          <w:sz w:val="20"/>
-          <w:lang w:val="en-US"/>
-        </w:rPr>
-      </w:pPr>
-      <w:r>
-        <w:rPr>
-          <w:rFonts w:ascii="Courier New" w:hAnsi="Courier New"/>
-          <w:sz w:val="20"/>
-          <w:lang w:val="en-US"/>
-        </w:rPr>
-        <w:t>module bouncing (</w:t>
-      </w:r>
-    </w:p>
-    <w:p>
-      <w:pPr>
-        <w:pStyle w:val="102"/>
-        <w:rPr>
-          <w:rFonts w:ascii="Courier New" w:hAnsi="Courier New"/>
-          <w:sz w:val="20"/>
-          <w:lang w:val="en-US"/>
-        </w:rPr>
-      </w:pPr>
-      <w:r>
-        <w:rPr>
-          <w:rFonts w:ascii="Courier New" w:hAnsi="Courier New"/>
-          <w:sz w:val="20"/>
-          <w:lang w:val="en-US"/>
-        </w:rPr>
-        <w:t xml:space="preserve">    input clk,</w:t>
-      </w:r>
-    </w:p>
-    <w:p>
-      <w:pPr>
-        <w:pStyle w:val="102"/>
-        <w:rPr>
-          <w:rFonts w:ascii="Courier New" w:hAnsi="Courier New"/>
-          <w:sz w:val="20"/>
-          <w:lang w:val="en-US"/>
-        </w:rPr>
-      </w:pPr>
-      <w:r>
-        <w:rPr>
-          <w:rFonts w:ascii="Courier New" w:hAnsi="Courier New"/>
-          <w:sz w:val="20"/>
-          <w:lang w:val="en-US"/>
-        </w:rPr>
-        <w:t xml:space="preserve">    input signal_i,</w:t>
-      </w:r>
-    </w:p>
-    <w:p>
-      <w:pPr>
-        <w:pStyle w:val="102"/>
-        <w:rPr>
-          <w:rFonts w:ascii="Courier New" w:hAnsi="Courier New"/>
-          <w:sz w:val="20"/>
-          <w:lang w:val="en-US"/>
-        </w:rPr>
-      </w:pPr>
-      <w:r>
-        <w:rPr>
-          <w:rFonts w:ascii="Courier New" w:hAnsi="Courier New"/>
-          <w:sz w:val="20"/>
-          <w:lang w:val="en-US"/>
-        </w:rPr>
-        <w:t xml:space="preserve">    output logic signal_o</w:t>
-      </w:r>
-    </w:p>
-    <w:p>
-      <w:pPr>
-        <w:pStyle w:val="102"/>
-        <w:rPr>
-          <w:rFonts w:ascii="Courier New" w:hAnsi="Courier New"/>
-          <w:sz w:val="20"/>
-          <w:lang w:val="en-US"/>
-        </w:rPr>
-      </w:pPr>
-      <w:r>
-        <w:rPr>
-          <w:rFonts w:ascii="Courier New" w:hAnsi="Courier New"/>
-          <w:sz w:val="20"/>
-          <w:lang w:val="en-US"/>
-        </w:rPr>
-        <w:t>);</w:t>
-      </w:r>
-    </w:p>
-    <w:p>
-      <w:pPr>
-        <w:pStyle w:val="102"/>
-        <w:rPr>
-          <w:rFonts w:ascii="Courier New" w:hAnsi="Courier New"/>
-          <w:sz w:val="20"/>
-          <w:lang w:val="en-US"/>
-        </w:rPr>
-      </w:pPr>
-      <w:r>
-        <w:rPr>
-          <w:rFonts w:ascii="Courier New" w:hAnsi="Courier New"/>
-          <w:sz w:val="20"/>
-          <w:lang w:val="en-US"/>
-        </w:rPr>
-        <w:t>logic prev_signal;</w:t>
-      </w:r>
-    </w:p>
-    <w:p>
-      <w:pPr>
-        <w:pStyle w:val="102"/>
-        <w:rPr>
-          <w:rFonts w:ascii="Courier New" w:hAnsi="Courier New"/>
-          <w:sz w:val="20"/>
-          <w:lang w:val="en-US"/>
-        </w:rPr>
-      </w:pPr>
-      <w:r>
-        <w:rPr>
-          <w:rFonts w:ascii="Courier New" w:hAnsi="Courier New"/>
-          <w:sz w:val="20"/>
-          <w:lang w:val="en-US"/>
-        </w:rPr>
-        <w:t>logic signal;</w:t>
-      </w:r>
-    </w:p>
-    <w:p>
-      <w:pPr>
-        <w:pStyle w:val="102"/>
-        <w:rPr>
-          <w:rFonts w:ascii="Courier New" w:hAnsi="Courier New"/>
-          <w:sz w:val="20"/>
-          <w:lang w:val="en-US"/>
-        </w:rPr>
-      </w:pPr>
-      <w:r>
-        <w:rPr>
-          <w:rFonts w:ascii="Courier New" w:hAnsi="Courier New"/>
-          <w:sz w:val="20"/>
-          <w:lang w:val="en-US"/>
-        </w:rPr>
-        <w:t>assign signal = signal_i;</w:t>
-      </w:r>
-    </w:p>
-    <w:p>
-      <w:pPr>
-        <w:pStyle w:val="102"/>
-        <w:rPr>
-          <w:rFonts w:ascii="Courier New" w:hAnsi="Courier New"/>
-          <w:sz w:val="20"/>
-          <w:lang w:val="en-US"/>
-        </w:rPr>
-      </w:pPr>
-      <w:r>
-        <w:rPr>
-          <w:rFonts w:ascii="Courier New" w:hAnsi="Courier New"/>
-          <w:sz w:val="20"/>
-          <w:lang w:val="en-US"/>
-        </w:rPr>
-        <w:t>int counter;</w:t>
-      </w:r>
-    </w:p>
-    <w:p>
-      <w:pPr>
-        <w:pStyle w:val="102"/>
-        <w:rPr>
-          <w:rFonts w:ascii="Courier New" w:hAnsi="Courier New"/>
-          <w:sz w:val="20"/>
-          <w:lang w:val="en-US"/>
-        </w:rPr>
-      </w:pPr>
-    </w:p>
-    <w:p>
-      <w:pPr>
-        <w:pStyle w:val="102"/>
-        <w:rPr>
-          <w:rFonts w:ascii="Courier New" w:hAnsi="Courier New"/>
-          <w:sz w:val="20"/>
-          <w:lang w:val="en-US"/>
-        </w:rPr>
-      </w:pPr>
-      <w:r>
-        <w:rPr>
-          <w:rFonts w:ascii="Courier New" w:hAnsi="Courier New"/>
-          <w:sz w:val="20"/>
-          <w:lang w:val="en-US"/>
-        </w:rPr>
-        <w:t xml:space="preserve">always @(posedge clk) </w:t>
-      </w:r>
-    </w:p>
-    <w:p>
-      <w:pPr>
-        <w:pStyle w:val="102"/>
-        <w:rPr>
-          <w:rFonts w:ascii="Courier New" w:hAnsi="Courier New"/>
-          <w:sz w:val="20"/>
-          <w:lang w:val="en-US"/>
-        </w:rPr>
-      </w:pPr>
-      <w:r>
-        <w:rPr>
-          <w:rFonts w:ascii="Courier New" w:hAnsi="Courier New"/>
-          <w:sz w:val="20"/>
-          <w:lang w:val="en-US"/>
-        </w:rPr>
-        <w:t>begin</w:t>
-      </w:r>
-    </w:p>
-    <w:p>
-      <w:pPr>
-        <w:pStyle w:val="102"/>
-        <w:rPr>
-          <w:rFonts w:ascii="Courier New" w:hAnsi="Courier New"/>
-          <w:sz w:val="20"/>
-          <w:lang w:val="en-US"/>
-        </w:rPr>
-      </w:pPr>
-      <w:r>
-        <w:rPr>
-          <w:rFonts w:ascii="Courier New" w:hAnsi="Courier New"/>
-          <w:sz w:val="20"/>
-          <w:lang w:val="en-US"/>
-        </w:rPr>
-        <w:t xml:space="preserve">    if (prev_signal == signal)</w:t>
-      </w:r>
-    </w:p>
-    <w:p>
-      <w:pPr>
-        <w:pStyle w:val="102"/>
-        <w:rPr>
-          <w:rFonts w:ascii="Courier New" w:hAnsi="Courier New"/>
-          <w:sz w:val="20"/>
-          <w:lang w:val="en-US"/>
-        </w:rPr>
-      </w:pPr>
-      <w:r>
-        <w:rPr>
-          <w:rFonts w:ascii="Courier New" w:hAnsi="Courier New"/>
-          <w:sz w:val="20"/>
-          <w:lang w:val="en-US"/>
-        </w:rPr>
-        <w:t xml:space="preserve">    begin</w:t>
-      </w:r>
-    </w:p>
-    <w:p>
-      <w:pPr>
-        <w:pStyle w:val="102"/>
-        <w:rPr>
-          <w:rFonts w:ascii="Courier New" w:hAnsi="Courier New"/>
-          <w:sz w:val="20"/>
-          <w:lang w:val="en-US"/>
-        </w:rPr>
-      </w:pPr>
-      <w:r>
-        <w:rPr>
-          <w:rFonts w:ascii="Courier New" w:hAnsi="Courier New"/>
-          <w:sz w:val="20"/>
-          <w:lang w:val="en-US"/>
-        </w:rPr>
-        <w:t xml:space="preserve">        counter++;</w:t>
-      </w:r>
-    </w:p>
-    <w:p>
-      <w:pPr>
-        <w:pStyle w:val="102"/>
-        <w:rPr>
-          <w:rFonts w:ascii="Courier New" w:hAnsi="Courier New"/>
-          <w:sz w:val="20"/>
-          <w:lang w:val="en-US"/>
-        </w:rPr>
-      </w:pPr>
-      <w:r>
-        <w:rPr>
-          <w:rFonts w:ascii="Courier New" w:hAnsi="Courier New"/>
-          <w:sz w:val="20"/>
-          <w:lang w:val="en-US"/>
-        </w:rPr>
-        <w:t xml:space="preserve">    end</w:t>
-      </w:r>
-    </w:p>
-    <w:p>
-      <w:pPr>
-        <w:pStyle w:val="102"/>
-        <w:rPr>
-          <w:rFonts w:ascii="Courier New" w:hAnsi="Courier New"/>
-          <w:sz w:val="20"/>
-          <w:lang w:val="en-US"/>
-        </w:rPr>
-      </w:pPr>
-      <w:r>
-        <w:rPr>
-          <w:rFonts w:ascii="Courier New" w:hAnsi="Courier New"/>
-          <w:sz w:val="20"/>
-          <w:lang w:val="en-US"/>
-        </w:rPr>
-        <w:t xml:space="preserve">    else</w:t>
-      </w:r>
-    </w:p>
-    <w:p>
-      <w:pPr>
-        <w:pStyle w:val="102"/>
-        <w:rPr>
-          <w:rFonts w:ascii="Courier New" w:hAnsi="Courier New"/>
-          <w:sz w:val="20"/>
-          <w:lang w:val="en-US"/>
-        </w:rPr>
-      </w:pPr>
-      <w:r>
-        <w:rPr>
-          <w:rFonts w:ascii="Courier New" w:hAnsi="Courier New"/>
-          <w:sz w:val="20"/>
-          <w:lang w:val="en-US"/>
-        </w:rPr>
-        <w:t xml:space="preserve">    begin</w:t>
-      </w:r>
-    </w:p>
-    <w:p>
-      <w:pPr>
-        <w:pStyle w:val="102"/>
-        <w:rPr>
-          <w:rFonts w:ascii="Courier New" w:hAnsi="Courier New"/>
-          <w:sz w:val="20"/>
-          <w:lang w:val="en-US"/>
-        </w:rPr>
-      </w:pPr>
-      <w:r>
-        <w:rPr>
-          <w:rFonts w:ascii="Courier New" w:hAnsi="Courier New"/>
-          <w:sz w:val="20"/>
-          <w:lang w:val="en-US"/>
-        </w:rPr>
-        <w:t xml:space="preserve">        prev_signal = signal;</w:t>
-      </w:r>
-    </w:p>
-    <w:p>
-      <w:pPr>
-        <w:pStyle w:val="102"/>
-        <w:rPr>
-          <w:rFonts w:ascii="Courier New" w:hAnsi="Courier New"/>
-          <w:sz w:val="20"/>
-          <w:lang w:val="en-US"/>
-        </w:rPr>
-      </w:pPr>
-      <w:r>
-        <w:rPr>
-          <w:rFonts w:ascii="Courier New" w:hAnsi="Courier New"/>
-          <w:sz w:val="20"/>
-          <w:lang w:val="en-US"/>
-        </w:rPr>
-        <w:t xml:space="preserve">        counter = 0;</w:t>
-      </w:r>
-    </w:p>
-    <w:p>
-      <w:pPr>
-        <w:pStyle w:val="102"/>
-        <w:rPr>
-          <w:rFonts w:ascii="Courier New" w:hAnsi="Courier New"/>
-          <w:sz w:val="20"/>
-          <w:lang w:val="en-US"/>
-        </w:rPr>
-      </w:pPr>
-      <w:r>
-        <w:rPr>
-          <w:rFonts w:ascii="Courier New" w:hAnsi="Courier New"/>
-          <w:sz w:val="20"/>
-          <w:lang w:val="en-US"/>
-        </w:rPr>
-        <w:t xml:space="preserve">    end   </w:t>
-      </w:r>
-    </w:p>
-    <w:p>
-      <w:pPr>
-        <w:pStyle w:val="102"/>
-        <w:rPr>
-          <w:rFonts w:ascii="Courier New" w:hAnsi="Courier New"/>
-          <w:sz w:val="20"/>
-          <w:lang w:val="en-US"/>
-        </w:rPr>
-      </w:pPr>
-      <w:r>
-        <w:rPr>
-          <w:rFonts w:ascii="Courier New" w:hAnsi="Courier New"/>
-          <w:sz w:val="20"/>
-          <w:lang w:val="en-US"/>
-        </w:rPr>
-        <w:t xml:space="preserve">    if(counter == `LEVEL_COUNT) </w:t>
-      </w:r>
-    </w:p>
-    <w:p>
-      <w:pPr>
-        <w:pStyle w:val="102"/>
-        <w:rPr>
-          <w:rFonts w:ascii="Courier New" w:hAnsi="Courier New"/>
-          <w:sz w:val="20"/>
-          <w:lang w:val="en-US"/>
-        </w:rPr>
-      </w:pPr>
-      <w:r>
-        <w:rPr>
-          <w:rFonts w:ascii="Courier New" w:hAnsi="Courier New"/>
-          <w:sz w:val="20"/>
-          <w:lang w:val="en-US"/>
-        </w:rPr>
-        <w:t xml:space="preserve">    begin</w:t>
-      </w:r>
-    </w:p>
-    <w:p>
-      <w:pPr>
-        <w:pStyle w:val="102"/>
-        <w:rPr>
-          <w:rFonts w:ascii="Courier New" w:hAnsi="Courier New"/>
-          <w:sz w:val="20"/>
-          <w:lang w:val="en-US"/>
-        </w:rPr>
-      </w:pPr>
-      <w:r>
-        <w:rPr>
-          <w:rFonts w:ascii="Courier New" w:hAnsi="Courier New"/>
-          <w:sz w:val="20"/>
-          <w:lang w:val="en-US"/>
-        </w:rPr>
-        <w:t xml:space="preserve">        counter = 0;</w:t>
-      </w:r>
-    </w:p>
-    <w:p>
-      <w:pPr>
-        <w:pStyle w:val="102"/>
-        <w:rPr>
-          <w:rFonts w:ascii="Courier New" w:hAnsi="Courier New"/>
-          <w:sz w:val="20"/>
-          <w:lang w:val="en-US"/>
-        </w:rPr>
-      </w:pPr>
-      <w:r>
-        <w:rPr>
-          <w:rFonts w:ascii="Courier New" w:hAnsi="Courier New"/>
-          <w:sz w:val="20"/>
-          <w:lang w:val="en-US"/>
-        </w:rPr>
-        <w:t xml:space="preserve">        signal_o = signal;</w:t>
-      </w:r>
-    </w:p>
-    <w:p>
-      <w:pPr>
-        <w:pStyle w:val="102"/>
-        <w:rPr>
-          <w:rFonts w:ascii="Courier New" w:hAnsi="Courier New"/>
-          <w:sz w:val="20"/>
-        </w:rPr>
-      </w:pPr>
-      <w:r>
-        <w:rPr>
-          <w:rFonts w:ascii="Courier New" w:hAnsi="Courier New"/>
-          <w:sz w:val="20"/>
-          <w:lang w:val="en-US"/>
-        </w:rPr>
-        <w:t xml:space="preserve">    end</w:t>
-      </w:r>
-    </w:p>
-    <w:p>
-      <w:pPr>
-        <w:pStyle w:val="102"/>
-        <w:rPr>
-          <w:rFonts w:ascii="Courier New" w:hAnsi="Courier New"/>
-          <w:sz w:val="20"/>
-        </w:rPr>
-      </w:pPr>
-      <w:r>
-        <w:rPr>
-          <w:rFonts w:ascii="Courier New" w:hAnsi="Courier New"/>
-          <w:sz w:val="20"/>
-          <w:lang w:val="en-US"/>
-        </w:rPr>
-        <w:t>end</w:t>
-      </w:r>
-    </w:p>
-    <w:p>
-      <w:pPr>
-        <w:pStyle w:val="102"/>
-      </w:pPr>
-      <w:r>
-        <w:rPr>
-          <w:rFonts w:ascii="Courier New" w:hAnsi="Courier New"/>
-          <w:sz w:val="20"/>
-          <w:lang w:val="en-US"/>
-        </w:rPr>
-        <w:t>endmodule</w:t>
-      </w:r>
-    </w:p>
-    <w:p>
-      <w:pPr>
-        <w:pStyle w:val="102"/>
-      </w:pPr>
-      <w:r>
-        <w:t>В исходном коде листинга 2 видно, что при изменении входного сигнала происходит запуск счетчика и если счетчик досчитал до числа, определенного дефайном, то это значит, что входной сигнал устоялся и выходной становится таким же как входной.</w:t>
-      </w:r>
-    </w:p>
-    <w:p>
-      <w:pPr>
-        <w:pStyle w:val="102"/>
-      </w:pPr>
-      <w:r>
-        <w:t>Тестбенч для моделирования был доработан с учетом дребезга входного сигнала. Также для моделирования было изменено число счетчика дребезга для удобства моделирования. Результаты повторного моделирование представлены ниже, на рисунке 9.</w:t>
-      </w:r>
-    </w:p>
-    <w:p>
-      <w:pPr>
-        <w:pStyle w:val="116"/>
-        <w:keepNext/>
-      </w:pPr>
-      <w:r>
-        <w:drawing>
-          <wp:inline distT="0" distB="0" distL="0" distR="0">
-            <wp:extent cx="6120130" cy="810260"/>
-            <wp:effectExtent l="0" t="0" r="0" b="8890"/>
-            <wp:docPr id="18" name="Рисунок 18"/>
-            <wp:cNvGraphicFramePr>
-              <a:graphicFrameLocks xmlns:a="http://schemas.openxmlformats.org/drawingml/2006/main" noChangeAspect="1"/>
-            </wp:cNvGraphicFramePr>
-            <a:graphic xmlns:a="http://schemas.openxmlformats.org/drawingml/2006/main">
-              <a:graphicData uri="http://schemas.openxmlformats.org/drawingml/2006/picture">
-                <pic:pic xmlns:pic="http://schemas.openxmlformats.org/drawingml/2006/picture">
-                  <pic:nvPicPr>
-                    <pic:cNvPr id="18" name="Рисунок 18"/>
-                    <pic:cNvPicPr>
-                      <a:picLocks noChangeAspect="1"/>
-                    </pic:cNvPicPr>
-                  </pic:nvPicPr>
-                  <pic:blipFill>
-                    <a:blip r:embed="rId14"/>
-                    <a:stretch>
-                      <a:fillRect/>
-                    </a:stretch>
-                  </pic:blipFill>
-                  <pic:spPr>
-                    <a:xfrm>
-                      <a:off x="0" y="0"/>
-                      <a:ext cx="6120130" cy="810260"/>
+                      <a:ext cx="4254500" cy="3526155"/>
                     </a:xfrm>
                     <a:prstGeom prst="rect">
                       <a:avLst/>
@@ -4436,26 +3155,343 @@
     </w:p>
     <w:p>
       <w:pPr>
-        <w:pStyle w:val="116"/>
-      </w:pPr>
-      <w:r>
-        <w:t>Рисунок 9 – Повторное моделирование с учетом дребезга</w:t>
+        <w:pStyle w:val="14"/>
+        <w:tabs>
+          <w:tab w:val="left" w:pos="0"/>
+          <w:tab w:val="clear" w:pos="5529"/>
+          <w:tab w:val="clear" w:pos="8505"/>
+        </w:tabs>
+        <w:ind w:left="0" w:leftChars="0" w:firstLine="0" w:firstLineChars="0"/>
+        <w:jc w:val="center"/>
+        <w:rPr>
+          <w:rFonts w:hint="default"/>
+          <w:sz w:val="26"/>
+          <w:szCs w:val="26"/>
+          <w:lang w:val="ru-RU"/>
+        </w:rPr>
+      </w:pPr>
+      <w:r>
+        <w:rPr>
+          <w:sz w:val="26"/>
+          <w:szCs w:val="26"/>
+        </w:rPr>
+        <w:t xml:space="preserve">Рис. </w:t>
+      </w:r>
+      <w:r>
+        <w:rPr>
+          <w:sz w:val="26"/>
+          <w:szCs w:val="26"/>
+        </w:rPr>
+        <w:fldChar w:fldCharType="begin"/>
+      </w:r>
+      <w:r>
+        <w:rPr>
+          <w:sz w:val="26"/>
+          <w:szCs w:val="26"/>
+        </w:rPr>
+        <w:instrText xml:space="preserve"> SEQ Рис. \* ARABIC </w:instrText>
+      </w:r>
+      <w:r>
+        <w:rPr>
+          <w:sz w:val="26"/>
+          <w:szCs w:val="26"/>
+        </w:rPr>
+        <w:fldChar w:fldCharType="separate"/>
+      </w:r>
+      <w:r>
+        <w:rPr>
+          <w:sz w:val="26"/>
+          <w:szCs w:val="26"/>
+        </w:rPr>
+        <w:t>4</w:t>
+      </w:r>
+      <w:r>
+        <w:rPr>
+          <w:sz w:val="26"/>
+          <w:szCs w:val="26"/>
+        </w:rPr>
+        <w:fldChar w:fldCharType="end"/>
+      </w:r>
+      <w:r>
+        <w:rPr>
+          <w:rFonts w:hint="default"/>
+          <w:sz w:val="26"/>
+          <w:szCs w:val="26"/>
+          <w:lang w:val="ru-RU"/>
+        </w:rPr>
+        <w:t xml:space="preserve"> - Оценка затрат на реализацию проекта</w:t>
       </w:r>
     </w:p>
     <w:p>
       <w:pPr>
         <w:pStyle w:val="102"/>
-      </w:pPr>
-      <w:r>
-        <w:t>Как видно из повторного моделирования: схема устранения дребезга работает успешно и ложных срабатываний не происходит.</w:t>
-      </w:r>
+        <w:rPr>
+          <w:rFonts w:hint="default"/>
+          <w:lang w:val="ru-RU"/>
+        </w:rPr>
+      </w:pPr>
     </w:p>
     <w:p>
       <w:pPr>
         <w:pStyle w:val="102"/>
-      </w:pPr>
-      <w:r>
-        <w:t>Проект был скомпилирован и загружен в ПЛИС. В ходе макетирования явления дребезга не наблюдалось: каждому нажатию кнопки соответствовал сдвиг числа на 1 бит.</w:t>
+        <w:jc w:val="center"/>
+        <w:rPr>
+          <w:rFonts w:hint="default"/>
+          <w:lang w:val="ru-RU"/>
+        </w:rPr>
+      </w:pPr>
+      <w:r>
+        <w:rPr>
+          <w:rFonts w:hint="default"/>
+          <w:lang w:val="ru-RU"/>
+        </w:rPr>
+        <w:drawing>
+          <wp:inline distT="0" distB="0" distL="114300" distR="114300">
+            <wp:extent cx="4924425" cy="1209675"/>
+            <wp:effectExtent l="0" t="0" r="13335" b="9525"/>
+            <wp:docPr id="8" name="Изображение 8" descr="rtl_viewer"/>
+            <wp:cNvGraphicFramePr>
+              <a:graphicFrameLocks xmlns:a="http://schemas.openxmlformats.org/drawingml/2006/main" noChangeAspect="1"/>
+            </wp:cNvGraphicFramePr>
+            <a:graphic xmlns:a="http://schemas.openxmlformats.org/drawingml/2006/main">
+              <a:graphicData uri="http://schemas.openxmlformats.org/drawingml/2006/picture">
+                <pic:pic xmlns:pic="http://schemas.openxmlformats.org/drawingml/2006/picture">
+                  <pic:nvPicPr>
+                    <pic:cNvPr id="8" name="Изображение 8" descr="rtl_viewer"/>
+                    <pic:cNvPicPr>
+                      <a:picLocks noChangeAspect="1"/>
+                    </pic:cNvPicPr>
+                  </pic:nvPicPr>
+                  <pic:blipFill>
+                    <a:blip r:embed="rId10"/>
+                    <a:stretch>
+                      <a:fillRect/>
+                    </a:stretch>
+                  </pic:blipFill>
+                  <pic:spPr>
+                    <a:xfrm>
+                      <a:off x="0" y="0"/>
+                      <a:ext cx="4924425" cy="1209675"/>
+                    </a:xfrm>
+                    <a:prstGeom prst="rect">
+                      <a:avLst/>
+                    </a:prstGeom>
+                  </pic:spPr>
+                </pic:pic>
+              </a:graphicData>
+            </a:graphic>
+          </wp:inline>
+        </w:drawing>
+      </w:r>
+    </w:p>
+    <w:p>
+      <w:pPr>
+        <w:pStyle w:val="14"/>
+        <w:tabs>
+          <w:tab w:val="left" w:pos="709"/>
+          <w:tab w:val="clear" w:pos="5529"/>
+          <w:tab w:val="clear" w:pos="8505"/>
+        </w:tabs>
+        <w:jc w:val="center"/>
+        <w:rPr>
+          <w:rFonts w:hint="default"/>
+          <w:lang w:val="ru-RU"/>
+        </w:rPr>
+      </w:pPr>
+      <w:r>
+        <w:t xml:space="preserve">Рис. </w:t>
+      </w:r>
+      <w:r>
+        <w:fldChar w:fldCharType="begin"/>
+      </w:r>
+      <w:r>
+        <w:instrText xml:space="preserve"> SEQ Рис. \* ARABIC </w:instrText>
+      </w:r>
+      <w:r>
+        <w:fldChar w:fldCharType="separate"/>
+      </w:r>
+      <w:r>
+        <w:t>5</w:t>
+      </w:r>
+      <w:r>
+        <w:fldChar w:fldCharType="end"/>
+      </w:r>
+      <w:r>
+        <w:rPr>
+          <w:rFonts w:hint="default"/>
+          <w:lang w:val="en-US"/>
+        </w:rPr>
+        <w:t xml:space="preserve"> - RTL-</w:t>
+      </w:r>
+      <w:r>
+        <w:rPr>
+          <w:rFonts w:hint="default"/>
+          <w:lang w:val="ru-RU"/>
+        </w:rPr>
+        <w:t>представление проекта</w:t>
+      </w:r>
+    </w:p>
+    <w:p>
+      <w:pPr>
+        <w:pStyle w:val="102"/>
+        <w:tabs>
+          <w:tab w:val="clear" w:pos="709"/>
+        </w:tabs>
+        <w:ind w:left="0" w:leftChars="0" w:firstLine="0" w:firstLineChars="0"/>
+        <w:jc w:val="center"/>
+        <w:rPr>
+          <w:rFonts w:hint="default"/>
+          <w:lang w:val="ru-RU"/>
+        </w:rPr>
+      </w:pPr>
+    </w:p>
+    <w:p>
+      <w:pPr>
+        <w:pStyle w:val="102"/>
+        <w:tabs>
+          <w:tab w:val="clear" w:pos="709"/>
+        </w:tabs>
+        <w:ind w:left="0" w:leftChars="0" w:firstLine="0" w:firstLineChars="0"/>
+        <w:jc w:val="center"/>
+        <w:rPr>
+          <w:rFonts w:hint="default"/>
+          <w:lang w:val="ru-RU"/>
+        </w:rPr>
+      </w:pPr>
+      <w:r>
+        <w:rPr>
+          <w:rFonts w:hint="default"/>
+          <w:lang w:val="ru-RU"/>
+        </w:rPr>
+        <w:drawing>
+          <wp:inline distT="0" distB="0" distL="114300" distR="114300">
+            <wp:extent cx="4160520" cy="5628640"/>
+            <wp:effectExtent l="0" t="0" r="0" b="10160"/>
+            <wp:docPr id="2" name="Изображение 2" descr="chip_planner"/>
+            <wp:cNvGraphicFramePr>
+              <a:graphicFrameLocks xmlns:a="http://schemas.openxmlformats.org/drawingml/2006/main" noChangeAspect="1"/>
+            </wp:cNvGraphicFramePr>
+            <a:graphic xmlns:a="http://schemas.openxmlformats.org/drawingml/2006/main">
+              <a:graphicData uri="http://schemas.openxmlformats.org/drawingml/2006/picture">
+                <pic:pic xmlns:pic="http://schemas.openxmlformats.org/drawingml/2006/picture">
+                  <pic:nvPicPr>
+                    <pic:cNvPr id="2" name="Изображение 2" descr="chip_planner"/>
+                    <pic:cNvPicPr>
+                      <a:picLocks noChangeAspect="1"/>
+                    </pic:cNvPicPr>
+                  </pic:nvPicPr>
+                  <pic:blipFill>
+                    <a:blip r:embed="rId11"/>
+                    <a:stretch>
+                      <a:fillRect/>
+                    </a:stretch>
+                  </pic:blipFill>
+                  <pic:spPr>
+                    <a:xfrm>
+                      <a:off x="0" y="0"/>
+                      <a:ext cx="4160520" cy="5628640"/>
+                    </a:xfrm>
+                    <a:prstGeom prst="rect">
+                      <a:avLst/>
+                    </a:prstGeom>
+                  </pic:spPr>
+                </pic:pic>
+              </a:graphicData>
+            </a:graphic>
+          </wp:inline>
+        </w:drawing>
+      </w:r>
+    </w:p>
+    <w:p>
+      <w:pPr>
+        <w:pStyle w:val="14"/>
+        <w:tabs>
+          <w:tab w:val="clear" w:pos="5529"/>
+          <w:tab w:val="clear" w:pos="8505"/>
+        </w:tabs>
+        <w:ind w:left="0" w:leftChars="0" w:firstLine="0" w:firstLineChars="0"/>
+        <w:jc w:val="center"/>
+        <w:rPr>
+          <w:rFonts w:hint="default"/>
+          <w:sz w:val="26"/>
+          <w:szCs w:val="26"/>
+          <w:lang w:val="ru-RU"/>
+        </w:rPr>
+      </w:pPr>
+      <w:r>
+        <w:rPr>
+          <w:sz w:val="26"/>
+          <w:szCs w:val="26"/>
+        </w:rPr>
+        <w:t xml:space="preserve">Рис. </w:t>
+      </w:r>
+      <w:r>
+        <w:rPr>
+          <w:sz w:val="26"/>
+          <w:szCs w:val="26"/>
+        </w:rPr>
+        <w:fldChar w:fldCharType="begin"/>
+      </w:r>
+      <w:r>
+        <w:rPr>
+          <w:sz w:val="26"/>
+          <w:szCs w:val="26"/>
+        </w:rPr>
+        <w:instrText xml:space="preserve"> SEQ Рис. \* ARABIC </w:instrText>
+      </w:r>
+      <w:r>
+        <w:rPr>
+          <w:sz w:val="26"/>
+          <w:szCs w:val="26"/>
+        </w:rPr>
+        <w:fldChar w:fldCharType="separate"/>
+      </w:r>
+      <w:r>
+        <w:rPr>
+          <w:sz w:val="26"/>
+          <w:szCs w:val="26"/>
+        </w:rPr>
+        <w:t>6</w:t>
+      </w:r>
+      <w:r>
+        <w:rPr>
+          <w:sz w:val="26"/>
+          <w:szCs w:val="26"/>
+        </w:rPr>
+        <w:fldChar w:fldCharType="end"/>
+      </w:r>
+      <w:r>
+        <w:rPr>
+          <w:rFonts w:hint="default"/>
+          <w:sz w:val="26"/>
+          <w:szCs w:val="26"/>
+          <w:lang w:val="ru-RU"/>
+        </w:rPr>
+        <w:t xml:space="preserve"> - Расположение проекта в заданной ПЛИС</w:t>
+      </w:r>
+    </w:p>
+    <w:p>
+      <w:pPr>
+        <w:pStyle w:val="102"/>
+        <w:rPr>
+          <w:rFonts w:hint="default"/>
+          <w:lang w:val="ru-RU"/>
+        </w:rPr>
+      </w:pPr>
+    </w:p>
+    <w:p>
+      <w:pPr>
+        <w:rPr>
+          <w:rFonts w:hint="default"/>
+          <w:lang w:val="ru-RU"/>
+        </w:rPr>
+      </w:pPr>
+      <w:r>
+        <w:rPr>
+          <w:rFonts w:hint="default"/>
+          <w:lang w:val="ru-RU"/>
+        </w:rPr>
+        <w:br w:type="page"/>
       </w:r>
     </w:p>
     <w:p>
@@ -4483,44 +3519,58 @@
         <w:pStyle w:val="102"/>
       </w:pPr>
       <w:r>
-        <w:t xml:space="preserve">В ходе выполнения данной лабораторной работы были получены навыки создания проекта, его моделирования, имплементации в программируемую логическую интегральную схему (ПЛИС) с последующей внутрикристальной отладкой проекта с использованием встроенного в САПР логического анализатора </w:t>
-      </w:r>
-      <w:r>
-        <w:rPr>
+        <w:t xml:space="preserve">В ходе выполнения данной лабораторной работы были получены навыки </w:t>
+      </w:r>
+      <w:r>
+        <w:rPr>
+          <w:lang w:val="ru-RU"/>
+        </w:rPr>
+        <w:t>процесса</w:t>
+      </w:r>
+      <w:r>
+        <w:rPr>
+          <w:rFonts w:hint="default"/>
+          <w:lang w:val="ru-RU"/>
+        </w:rPr>
+        <w:t xml:space="preserve"> создания и конфигурирования системы на красталле (СнК) на базе процессора </w:t>
+      </w:r>
+      <w:r>
+        <w:rPr>
+          <w:rFonts w:hint="default"/>
           <w:lang w:val="en-US"/>
         </w:rPr>
-        <w:t>Signal</w:t>
-      </w:r>
-      <w:r>
-        <w:t xml:space="preserve"> </w:t>
-      </w:r>
-      <w:r>
-        <w:rPr>
+        <w:t>Nios II</w:t>
+      </w:r>
+      <w:r>
+        <w:rPr>
+          <w:rFonts w:hint="default"/>
+          <w:lang w:val="ru-RU"/>
+        </w:rPr>
+        <w:t xml:space="preserve"> с использованием среды </w:t>
+      </w:r>
+      <w:r>
+        <w:rPr>
+          <w:rFonts w:hint="default"/>
           <w:lang w:val="en-US"/>
         </w:rPr>
-        <w:t>Tap</w:t>
-      </w:r>
-      <w:r>
-        <w:t xml:space="preserve"> </w:t>
-      </w:r>
-      <w:r>
-        <w:rPr>
+        <w:t>SOPC Builder</w:t>
+      </w:r>
+      <w:r>
+        <w:rPr>
+          <w:rFonts w:hint="default"/>
+          <w:lang w:val="ru-RU"/>
+        </w:rPr>
+        <w:t xml:space="preserve"> и получения навыков разработки программного обеспечения в среде </w:t>
+      </w:r>
+      <w:r>
+        <w:rPr>
+          <w:rFonts w:hint="default"/>
           <w:lang w:val="en-US"/>
         </w:rPr>
-        <w:t>Logic</w:t>
-      </w:r>
-      <w:r>
-        <w:t xml:space="preserve"> </w:t>
-      </w:r>
-      <w:r>
-        <w:rPr>
-          <w:lang w:val="en-US"/>
-        </w:rPr>
-        <w:t>Analyzer</w:t>
-      </w:r>
-      <w:r>
-        <w:t>.</w:t>
-      </w:r>
+        <w:t>Nios II IDE</w:t>
+      </w:r>
+      <w:bookmarkStart w:id="0" w:name="_GoBack"/>
+      <w:bookmarkEnd w:id="0"/>
     </w:p>
     <w:sectPr>
       <w:headerReference r:id="rId3" w:type="default"/>

</xml_diff>

<commit_message>
Lab3 Report is done
</commit_message>
<xml_diff>
--- a/Papers/Лабораторная №2.docx
+++ b/Papers/Лабораторная №2.docx
@@ -887,45 +887,45 @@
         <w:pStyle w:val="102"/>
       </w:pPr>
       <w:r>
-        <w:t>Один из способов оценки корректности проектов основан на моделировании, предполагающем отладку проекта на модели путем анализа реакций разрабатываемых схем на стимулирующие воздействия. Несмотря на высокую вероятность обнаружения имеющихся дефектов моделирование не всегда позволяет оценить работу схемы. Более эффективны методы, основанные на экспериментах с реальным оборудованием. Получившие в последнее время широкое распространение прототипные платы разработчика, содержащие ПЛИС, позволяют организовать подобные эксперименты.</w:t>
+        <w:t>Soft-ядро процессора Nios II встраивается в FPGA семейств Cyclone, Arria, Stratix и HardCopy компании «Altera» и представляет собой конвейерный RISC-процессор. Наряду с процессором Nios II в системе могут быть использованы периферийные модули (например, порты ввода-вывода, модули</w:t>
+      </w:r>
+      <w:r>
+        <w:rPr>
+          <w:rFonts w:hint="default"/>
+          <w:lang w:val="en-US"/>
+        </w:rPr>
+        <w:t xml:space="preserve"> </w:t>
+      </w:r>
+      <w:r>
+        <w:t>интерфейсов USB, SRAM, SPI, I2C, таймер и др.), а также блоки памяти для</w:t>
+      </w:r>
+      <w:r>
+        <w:rPr>
+          <w:rFonts w:hint="default"/>
+          <w:lang w:val="en-US"/>
+        </w:rPr>
+        <w:t xml:space="preserve"> </w:t>
+      </w:r>
+      <w:r>
+        <w:t>хранения кода программы и данных. При этом применяются только те компоненты, которые необходимы для реализации функций проектируемой системы. Компоненты СнК объединяются с помощью специально разработанной шины Avalon, к ней же подключаются и внешние устройства.</w:t>
       </w:r>
     </w:p>
     <w:p>
       <w:pPr>
         <w:pStyle w:val="102"/>
-        <w:rPr>
-          <w:rFonts w:hint="default"/>
-          <w:lang w:val="ru-RU"/>
-        </w:rPr>
-      </w:pPr>
-      <w:r>
-        <w:t xml:space="preserve">Для получения навыков работы с реальной ПЛИС предлагается провести модельную отладку проекта, представленного исходным описанием на языке </w:t>
+      </w:pPr>
+      <w:r>
+        <w:t>Интеграция СнК на базе процессора Nios II выполняется с использованием программного пакета SOPC Builder. Он обеспечивает конфигурирование и подключение компонентов посредством шины Avalon в единую СнК,</w:t>
       </w:r>
       <w:r>
         <w:rPr>
           <w:rFonts w:hint="default"/>
           <w:lang w:val="en-US"/>
         </w:rPr>
-        <w:t>Verilog</w:t>
-      </w:r>
-      <w:r>
-        <w:t>, имплементацию проекта в ПЛИС учебного стенда и анализ работоспособности полученной схемы.</w:t>
-      </w:r>
-    </w:p>
-    <w:p>
-      <w:pPr>
-        <w:pStyle w:val="102"/>
-      </w:pPr>
-      <w:r>
-        <w:t>Отладка созданного проекта будет состоять из двух этапов: моделирования проекта и отладки на реальной схеме.</w:t>
-      </w:r>
-    </w:p>
-    <w:p>
-      <w:pPr>
-        <w:pStyle w:val="102"/>
-      </w:pPr>
-      <w:r>
-        <w:t>Отладка проекта на реальной схеме будет производиться с помощью встроенного в пакет Quartus II логического анализатора Signal Tap II Logic Analyzer. Использование встроенного логического анализатора – это один из способов внутрикристальной отладки проекта, возможный при наличии неиспользованных ресурсов ПЛИС. Созданные в процессе проектирования логические анализаторы загружаются в ПЛИС и подсоединяются к интересующим разработчика цепям; таким образом, разработчик имеет возможность наблюдать за реальными состояниями различных сигналов, фиксируемых логическим анализатором. Signal Tap II позволяет создавать и встраивать в проект определенное число логических анализаторов, оперативно изменять условия фиксации данных в их памяти и отображать эти данные на экране компьютера.</w:t>
+        <w:t xml:space="preserve"> </w:t>
+      </w:r>
+      <w:r>
+        <w:t>результатом проектирования является VHDL-проект СнК, пригодный для последующего использования в САПР Quartus II в качестве отдельного модуля.</w:t>
       </w:r>
     </w:p>
     <w:p>
@@ -989,7 +989,35 @@
           <w:rFonts w:hint="default"/>
           <w:lang w:val="ru-RU"/>
         </w:rPr>
-        <w:t>, памяти и блока ввода-вывода и реализующую функцию в соответствии с индивидуальным заданием.</w:t>
+        <w:t xml:space="preserve">, памяти и блока ввода-вывода </w:t>
+      </w:r>
+      <w:r>
+        <w:rPr>
+          <w:rFonts w:hint="default"/>
+          <w:lang w:val="en-US"/>
+        </w:rPr>
+        <w:t>(</w:t>
+      </w:r>
+      <w:r>
+        <w:rPr>
+          <w:rFonts w:hint="default"/>
+          <w:lang w:val="ru-RU"/>
+        </w:rPr>
+        <w:t>рис. 1</w:t>
+      </w:r>
+      <w:r>
+        <w:rPr>
+          <w:rFonts w:hint="default"/>
+          <w:lang w:val="en-US"/>
+        </w:rPr>
+        <w:t>)</w:t>
+      </w:r>
+      <w:r>
+        <w:rPr>
+          <w:rFonts w:hint="default"/>
+          <w:lang w:val="ru-RU"/>
+        </w:rPr>
+        <w:t xml:space="preserve"> и реализующую функцию в соответствии с индивидуальным заданием.</w:t>
       </w:r>
     </w:p>
     <w:p>
@@ -1110,49 +1138,7 @@
           <w:rFonts w:hint="default"/>
           <w:lang w:val="en-US"/>
         </w:rPr>
-        <w:t>DE0</w:t>
-      </w:r>
-      <w:r>
-        <w:rPr>
-          <w:rFonts w:hint="default"/>
-          <w:lang w:val="ru-RU"/>
-        </w:rPr>
-        <w:t xml:space="preserve"> фирмы</w:t>
-      </w:r>
-      <w:r>
-        <w:rPr>
-          <w:rFonts w:hint="default"/>
-          <w:lang w:val="en-US"/>
-        </w:rPr>
-        <w:t xml:space="preserve"> </w:t>
-      </w:r>
-      <w:r>
-        <w:rPr>
-          <w:rFonts w:hint="default"/>
-          <w:lang w:val="ru-RU"/>
-        </w:rPr>
-        <w:t>«</w:t>
-      </w:r>
-      <w:r>
-        <w:rPr>
-          <w:rFonts w:hint="default"/>
-          <w:lang w:val="en-US"/>
-        </w:rPr>
-        <w:t>Terasic</w:t>
-      </w:r>
-      <w:r>
-        <w:rPr>
-          <w:rFonts w:hint="default"/>
-          <w:lang w:val="ru-RU"/>
-        </w:rPr>
-        <w:t>»</w:t>
-      </w:r>
-      <w:r>
-        <w:rPr>
-          <w:rFonts w:hint="default"/>
-          <w:lang w:val="en-US"/>
-        </w:rPr>
-        <w:t xml:space="preserve">. </w:t>
+        <w:t xml:space="preserve">Terasic SoCKit. </w:t>
       </w:r>
       <w:r>
         <w:rPr>
@@ -3513,64 +3499,64 @@
         </w:rPr>
         <w:t>Выводы.</w:t>
       </w:r>
-    </w:p>
-    <w:p>
-      <w:pPr>
-        <w:pStyle w:val="102"/>
-      </w:pPr>
-      <w:r>
-        <w:t xml:space="preserve">В ходе выполнения данной лабораторной работы были получены навыки </w:t>
-      </w:r>
-      <w:r>
-        <w:rPr>
-          <w:lang w:val="ru-RU"/>
-        </w:rPr>
-        <w:t>процесса</w:t>
-      </w:r>
-      <w:r>
-        <w:rPr>
-          <w:rFonts w:hint="default"/>
-          <w:lang w:val="ru-RU"/>
-        </w:rPr>
-        <w:t xml:space="preserve"> создания и конфигурирования системы на красталле (СнК) на базе процессора </w:t>
-      </w:r>
-      <w:r>
-        <w:rPr>
-          <w:rFonts w:hint="default"/>
-          <w:lang w:val="en-US"/>
-        </w:rPr>
-        <w:t>Nios II</w:t>
-      </w:r>
-      <w:r>
-        <w:rPr>
-          <w:rFonts w:hint="default"/>
-          <w:lang w:val="ru-RU"/>
-        </w:rPr>
-        <w:t xml:space="preserve"> с использованием среды </w:t>
-      </w:r>
-      <w:r>
-        <w:rPr>
-          <w:rFonts w:hint="default"/>
-          <w:lang w:val="en-US"/>
-        </w:rPr>
-        <w:t>SOPC Builder</w:t>
-      </w:r>
-      <w:r>
-        <w:rPr>
-          <w:rFonts w:hint="default"/>
-          <w:lang w:val="ru-RU"/>
-        </w:rPr>
-        <w:t xml:space="preserve"> и получения навыков разработки программного обеспечения в среде </w:t>
-      </w:r>
-      <w:r>
-        <w:rPr>
-          <w:rFonts w:hint="default"/>
-          <w:lang w:val="en-US"/>
-        </w:rPr>
-        <w:t>Nios II IDE</w:t>
-      </w:r>
       <w:bookmarkStart w:id="0" w:name="_GoBack"/>
       <w:bookmarkEnd w:id="0"/>
+    </w:p>
+    <w:p>
+      <w:pPr>
+        <w:pStyle w:val="102"/>
+      </w:pPr>
+      <w:r>
+        <w:t xml:space="preserve">В ходе выполнения данной лабораторной работы были получены навыки </w:t>
+      </w:r>
+      <w:r>
+        <w:rPr>
+          <w:lang w:val="ru-RU"/>
+        </w:rPr>
+        <w:t>процесса</w:t>
+      </w:r>
+      <w:r>
+        <w:rPr>
+          <w:rFonts w:hint="default"/>
+          <w:lang w:val="ru-RU"/>
+        </w:rPr>
+        <w:t xml:space="preserve"> создания и конфигурирования системы на красталле (СнК) на базе процессора </w:t>
+      </w:r>
+      <w:r>
+        <w:rPr>
+          <w:rFonts w:hint="default"/>
+          <w:lang w:val="en-US"/>
+        </w:rPr>
+        <w:t>Nios II</w:t>
+      </w:r>
+      <w:r>
+        <w:rPr>
+          <w:rFonts w:hint="default"/>
+          <w:lang w:val="ru-RU"/>
+        </w:rPr>
+        <w:t xml:space="preserve"> с использованием среды </w:t>
+      </w:r>
+      <w:r>
+        <w:rPr>
+          <w:rFonts w:hint="default"/>
+          <w:lang w:val="en-US"/>
+        </w:rPr>
+        <w:t>SOPC Builder</w:t>
+      </w:r>
+      <w:r>
+        <w:rPr>
+          <w:rFonts w:hint="default"/>
+          <w:lang w:val="ru-RU"/>
+        </w:rPr>
+        <w:t xml:space="preserve"> и получения навыков разработки программного обеспечения в среде </w:t>
+      </w:r>
+      <w:r>
+        <w:rPr>
+          <w:rFonts w:hint="default"/>
+          <w:lang w:val="en-US"/>
+        </w:rPr>
+        <w:t>Nios II IDE</w:t>
+      </w:r>
     </w:p>
     <w:sectPr>
       <w:headerReference r:id="rId3" w:type="default"/>
@@ -3972,7 +3958,7 @@
     <w:lsdException w:uiPriority="99" w:name="List 5" w:locked="1"/>
     <w:lsdException w:uiPriority="99" w:name="List Bullet 2" w:locked="1"/>
     <w:lsdException w:unhideWhenUsed="0" w:uiPriority="99" w:name="List Bullet 3"/>
-    <w:lsdException w:unhideWhenUsed="0" w:uiPriority="99" w:semiHidden="0" w:name="List Bullet 4"/>
+    <w:lsdException w:qFormat="1" w:unhideWhenUsed="0" w:uiPriority="99" w:semiHidden="0" w:name="List Bullet 4"/>
     <w:lsdException w:uiPriority="99" w:name="List Bullet 5" w:locked="1"/>
     <w:lsdException w:uiPriority="99" w:name="List Number 2" w:locked="1"/>
     <w:lsdException w:uiPriority="99" w:name="List Number 3" w:locked="1"/>
@@ -4363,6 +4349,7 @@
   <w:style w:type="paragraph" w:styleId="17">
     <w:name w:val="List Bullet 4"/>
     <w:basedOn w:val="1"/>
+    <w:qFormat/>
     <w:uiPriority w:val="99"/>
     <w:pPr>
       <w:tabs>
@@ -4860,6 +4847,7 @@
   <w:style w:type="paragraph" w:customStyle="1" w:styleId="53">
     <w:name w:val="Знак Знак Знак Знак Знак Знак Знак1 Знак Знак1 Знак Знак Знак Знак"/>
     <w:basedOn w:val="1"/>
+    <w:qFormat/>
     <w:uiPriority w:val="99"/>
     <w:pPr>
       <w:tabs>
@@ -4899,6 +4887,7 @@
   </w:style>
   <w:style w:type="paragraph" w:customStyle="1" w:styleId="56">
     <w:name w:val="ConsPlusNormal"/>
+    <w:qFormat/>
     <w:uiPriority w:val="0"/>
     <w:pPr>
       <w:widowControl w:val="0"/>
@@ -4916,6 +4905,7 @@
     <w:name w:val="Header Char"/>
     <w:basedOn w:val="27"/>
     <w:link w:val="15"/>
+    <w:qFormat/>
     <w:locked/>
     <w:uiPriority w:val="99"/>
     <w:rPr>
@@ -4970,6 +4960,7 @@
   <w:style w:type="character" w:customStyle="1" w:styleId="61">
     <w:name w:val="Основной текст (2) + Полужирный"/>
     <w:basedOn w:val="59"/>
+    <w:qFormat/>
     <w:uiPriority w:val="99"/>
     <w:rPr>
       <w:rFonts w:ascii="Times New Roman" w:hAnsi="Times New Roman" w:cs="Times New Roman"/>
@@ -5198,6 +5189,7 @@
   <w:style w:type="paragraph" w:customStyle="1" w:styleId="77">
     <w:name w:val="western"/>
     <w:basedOn w:val="1"/>
+    <w:qFormat/>
     <w:uiPriority w:val="99"/>
     <w:pPr>
       <w:spacing w:before="100" w:beforeAutospacing="1" w:after="100" w:afterAutospacing="1"/>
@@ -5206,6 +5198,7 @@
   <w:style w:type="paragraph" w:customStyle="1" w:styleId="78">
     <w:name w:val="for_tables_12"/>
     <w:basedOn w:val="1"/>
+    <w:qFormat/>
     <w:uiPriority w:val="99"/>
     <w:pPr>
       <w:tabs>
@@ -5254,6 +5247,7 @@
   </w:style>
   <w:style w:type="character" w:customStyle="1" w:styleId="82">
     <w:name w:val="Font Style139"/>
+    <w:qFormat/>
     <w:uiPriority w:val="99"/>
     <w:rPr>
       <w:rFonts w:ascii="Arial Unicode MS" w:eastAsia="Times New Roman"/>
@@ -5305,6 +5299,7 @@
   </w:style>
   <w:style w:type="character" w:customStyle="1" w:styleId="87">
     <w:name w:val="Font Style171"/>
+    <w:qFormat/>
     <w:uiPriority w:val="99"/>
     <w:rPr>
       <w:rFonts w:ascii="Arial Unicode MS" w:eastAsia="Times New Roman"/>
@@ -5356,6 +5351,7 @@
     <w:name w:val="Plain Text Char"/>
     <w:basedOn w:val="27"/>
     <w:link w:val="12"/>
+    <w:qFormat/>
     <w:locked/>
     <w:uiPriority w:val="0"/>
     <w:rPr>
@@ -5426,6 +5422,7 @@
   <w:style w:type="paragraph" w:customStyle="1" w:styleId="97">
     <w:name w:val="times14___0420_0418_041e2"/>
     <w:basedOn w:val="1"/>
+    <w:qFormat/>
     <w:uiPriority w:val="0"/>
     <w:pPr>
       <w:spacing w:before="100" w:beforeAutospacing="1" w:after="100" w:afterAutospacing="1"/>
@@ -5443,6 +5440,7 @@
   <w:style w:type="character" w:customStyle="1" w:styleId="99">
     <w:name w:val="dash041e_0431_044b_0447_043d_044b_0439__char"/>
     <w:basedOn w:val="27"/>
+    <w:qFormat/>
     <w:uiPriority w:val="0"/>
   </w:style>
   <w:style w:type="character" w:customStyle="1" w:styleId="100">
@@ -5454,6 +5452,7 @@
   <w:style w:type="paragraph" w:customStyle="1" w:styleId="101">
     <w:name w:val="Стиль Timesмаркер14 + Междустр.интервал:  множитель 12 ин"/>
     <w:basedOn w:val="1"/>
+    <w:qFormat/>
     <w:uiPriority w:val="0"/>
     <w:pPr>
       <w:numPr>
@@ -5560,6 +5559,7 @@
   <w:style w:type="paragraph" w:customStyle="1" w:styleId="110">
     <w:name w:val="Абзац списка6"/>
     <w:basedOn w:val="1"/>
+    <w:qFormat/>
     <w:uiPriority w:val="0"/>
     <w:pPr>
       <w:ind w:left="720"/>

</xml_diff>

<commit_message>
Lab2, Lab3 pdf added
</commit_message>
<xml_diff>
--- a/Papers/Лабораторная №2.docx
+++ b/Papers/Лабораторная №2.docx
@@ -3499,64 +3499,68 @@
         </w:rPr>
         <w:t>Выводы.</w:t>
       </w:r>
+    </w:p>
+    <w:p>
+      <w:pPr>
+        <w:pStyle w:val="102"/>
+        <w:rPr>
+          <w:rFonts w:hint="default"/>
+          <w:lang w:val="en-US"/>
+        </w:rPr>
+      </w:pPr>
+      <w:r>
+        <w:t xml:space="preserve">В ходе выполнения данной лабораторной работы были получены навыки </w:t>
+      </w:r>
+      <w:r>
+        <w:rPr>
+          <w:lang w:val="ru-RU"/>
+        </w:rPr>
+        <w:t>процесса</w:t>
+      </w:r>
+      <w:r>
+        <w:rPr>
+          <w:rFonts w:hint="default"/>
+          <w:lang w:val="ru-RU"/>
+        </w:rPr>
+        <w:t xml:space="preserve"> создания и конфигурирования системы на красталле (СнК) на базе процессора </w:t>
+      </w:r>
+      <w:r>
+        <w:rPr>
+          <w:rFonts w:hint="default"/>
+          <w:lang w:val="en-US"/>
+        </w:rPr>
+        <w:t>Nios II</w:t>
+      </w:r>
+      <w:r>
+        <w:rPr>
+          <w:rFonts w:hint="default"/>
+          <w:lang w:val="ru-RU"/>
+        </w:rPr>
+        <w:t xml:space="preserve"> с использованием среды </w:t>
+      </w:r>
+      <w:r>
+        <w:rPr>
+          <w:rFonts w:hint="default"/>
+          <w:lang w:val="en-US"/>
+        </w:rPr>
+        <w:t>SOPC Builder</w:t>
+      </w:r>
+      <w:r>
+        <w:rPr>
+          <w:rFonts w:hint="default"/>
+          <w:lang w:val="ru-RU"/>
+        </w:rPr>
+        <w:t xml:space="preserve"> и получения навыков разработки программного обеспечения в среде </w:t>
+      </w:r>
+      <w:r>
+        <w:rPr>
+          <w:rFonts w:hint="default"/>
+          <w:lang w:val="en-US"/>
+        </w:rPr>
+        <w:t>Nios II IDE.</w:t>
+      </w:r>
       <w:bookmarkStart w:id="0" w:name="_GoBack"/>
       <w:bookmarkEnd w:id="0"/>
-    </w:p>
-    <w:p>
-      <w:pPr>
-        <w:pStyle w:val="102"/>
-      </w:pPr>
-      <w:r>
-        <w:t xml:space="preserve">В ходе выполнения данной лабораторной работы были получены навыки </w:t>
-      </w:r>
-      <w:r>
-        <w:rPr>
-          <w:lang w:val="ru-RU"/>
-        </w:rPr>
-        <w:t>процесса</w:t>
-      </w:r>
-      <w:r>
-        <w:rPr>
-          <w:rFonts w:hint="default"/>
-          <w:lang w:val="ru-RU"/>
-        </w:rPr>
-        <w:t xml:space="preserve"> создания и конфигурирования системы на красталле (СнК) на базе процессора </w:t>
-      </w:r>
-      <w:r>
-        <w:rPr>
-          <w:rFonts w:hint="default"/>
-          <w:lang w:val="en-US"/>
-        </w:rPr>
-        <w:t>Nios II</w:t>
-      </w:r>
-      <w:r>
-        <w:rPr>
-          <w:rFonts w:hint="default"/>
-          <w:lang w:val="ru-RU"/>
-        </w:rPr>
-        <w:t xml:space="preserve"> с использованием среды </w:t>
-      </w:r>
-      <w:r>
-        <w:rPr>
-          <w:rFonts w:hint="default"/>
-          <w:lang w:val="en-US"/>
-        </w:rPr>
-        <w:t>SOPC Builder</w:t>
-      </w:r>
-      <w:r>
-        <w:rPr>
-          <w:rFonts w:hint="default"/>
-          <w:lang w:val="ru-RU"/>
-        </w:rPr>
-        <w:t xml:space="preserve"> и получения навыков разработки программного обеспечения в среде </w:t>
-      </w:r>
-      <w:r>
-        <w:rPr>
-          <w:rFonts w:hint="default"/>
-          <w:lang w:val="en-US"/>
-        </w:rPr>
-        <w:t>Nios II IDE</w:t>
-      </w:r>
     </w:p>
     <w:sectPr>
       <w:headerReference r:id="rId3" w:type="default"/>
@@ -3957,7 +3961,7 @@
     <w:lsdException w:uiPriority="99" w:name="List 4" w:locked="1"/>
     <w:lsdException w:uiPriority="99" w:name="List 5" w:locked="1"/>
     <w:lsdException w:uiPriority="99" w:name="List Bullet 2" w:locked="1"/>
-    <w:lsdException w:unhideWhenUsed="0" w:uiPriority="99" w:name="List Bullet 3"/>
+    <w:lsdException w:qFormat="1" w:unhideWhenUsed="0" w:uiPriority="99" w:name="List Bullet 3"/>
     <w:lsdException w:qFormat="1" w:unhideWhenUsed="0" w:uiPriority="99" w:semiHidden="0" w:name="List Bullet 4"/>
     <w:lsdException w:uiPriority="99" w:name="List Bullet 5" w:locked="1"/>
     <w:lsdException w:uiPriority="99" w:name="List Number 2" w:locked="1"/>
@@ -4394,6 +4398,7 @@
     <w:name w:val="List Bullet 3"/>
     <w:basedOn w:val="1"/>
     <w:semiHidden/>
+    <w:qFormat/>
     <w:uiPriority w:val="99"/>
     <w:pPr>
       <w:tabs>
@@ -4719,6 +4724,7 @@
     <w:name w:val="Body Text Char"/>
     <w:basedOn w:val="27"/>
     <w:link w:val="16"/>
+    <w:qFormat/>
     <w:locked/>
     <w:uiPriority w:val="99"/>
     <w:rPr>
@@ -4805,6 +4811,7 @@
   <w:style w:type="paragraph" w:customStyle="1" w:styleId="50">
     <w:name w:val="Affiliation"/>
     <w:basedOn w:val="1"/>
+    <w:qFormat/>
     <w:uiPriority w:val="99"/>
     <w:pPr>
       <w:spacing w:before="120" w:after="120"/>
@@ -4816,6 +4823,7 @@
   <w:style w:type="paragraph" w:customStyle="1" w:styleId="51">
     <w:name w:val="Знак Знак Знак Знак Знак Знак Знак11"/>
     <w:basedOn w:val="1"/>
+    <w:qFormat/>
     <w:uiPriority w:val="99"/>
     <w:pPr>
       <w:tabs>
@@ -4876,6 +4884,7 @@
     <w:name w:val="Знак Знак"/>
     <w:basedOn w:val="27"/>
     <w:semiHidden/>
+    <w:qFormat/>
     <w:uiPriority w:val="99"/>
     <w:rPr>
       <w:rFonts w:ascii="Times New Roman" w:hAnsi="Times New Roman" w:cs="Times New Roman"/>
@@ -4979,6 +4988,7 @@
   <w:style w:type="character" w:customStyle="1" w:styleId="62">
     <w:name w:val="apple-converted-space"/>
     <w:basedOn w:val="27"/>
+    <w:qFormat/>
     <w:uiPriority w:val="0"/>
     <w:rPr>
       <w:rFonts w:cs="Times New Roman"/>
@@ -5029,6 +5039,7 @@
   </w:style>
   <w:style w:type="paragraph" w:customStyle="1" w:styleId="66">
     <w:name w:val="Стиль"/>
+    <w:qFormat/>
     <w:uiPriority w:val="0"/>
     <w:pPr>
       <w:widowControl w:val="0"/>
@@ -5046,6 +5057,7 @@
     <w:name w:val="Body Text 2 Char"/>
     <w:basedOn w:val="27"/>
     <w:link w:val="11"/>
+    <w:qFormat/>
     <w:locked/>
     <w:uiPriority w:val="0"/>
     <w:rPr>
@@ -5087,6 +5099,7 @@
   <w:style w:type="paragraph" w:customStyle="1" w:styleId="70">
     <w:name w:val="Абзац списка1"/>
     <w:basedOn w:val="1"/>
+    <w:qFormat/>
     <w:uiPriority w:val="99"/>
     <w:pPr>
       <w:spacing w:after="200" w:line="276" w:lineRule="auto"/>
@@ -5210,6 +5223,7 @@
   <w:style w:type="paragraph" w:customStyle="1" w:styleId="79">
     <w:name w:val="Основной текст 21"/>
     <w:basedOn w:val="1"/>
+    <w:qFormat/>
     <w:uiPriority w:val="99"/>
     <w:pPr>
       <w:ind w:firstLine="709"/>
@@ -5256,6 +5270,7 @@
   </w:style>
   <w:style w:type="character" w:customStyle="1" w:styleId="83">
     <w:name w:val="Font Style141"/>
+    <w:qFormat/>
     <w:uiPriority w:val="99"/>
     <w:rPr>
       <w:rFonts w:ascii="Arial Unicode MS" w:eastAsia="Times New Roman"/>
@@ -5668,6 +5683,7 @@
     <w:name w:val="Рисунок Знак"/>
     <w:basedOn w:val="103"/>
     <w:link w:val="116"/>
+    <w:qFormat/>
     <w:uiPriority w:val="0"/>
     <w:rPr>
       <w:rFonts w:ascii="Times New Roman" w:hAnsi="Times New Roman" w:eastAsia="Times New Roman"/>

</xml_diff>